<commit_message>
server uses python to generate game file. parsing on client working (for tanks init)
</commit_message>
<xml_diff>
--- a/Project Documentation.docx
+++ b/Project Documentation.docx
@@ -34,13 +34,31 @@
           <w:szCs w:val="44"/>
         </w:rPr>
       </w:pPr>
+      <w:proofErr w:type="spellStart"/>
       <w:r>
         <w:rPr>
           <w:sz w:val="44"/>
           <w:szCs w:val="44"/>
         </w:rPr>
-        <w:t>Itay Lavi-Okabi</w:t>
-      </w:r>
+        <w:t>Itay</w:t>
+      </w:r>
+      <w:proofErr w:type="spellEnd"/>
+      <w:r>
+        <w:rPr>
+          <w:sz w:val="44"/>
+          <w:szCs w:val="44"/>
+        </w:rPr>
+        <w:t xml:space="preserve"> </w:t>
+      </w:r>
+      <w:proofErr w:type="spellStart"/>
+      <w:r>
+        <w:rPr>
+          <w:sz w:val="44"/>
+          <w:szCs w:val="44"/>
+        </w:rPr>
+        <w:t>Lavi-Okabi</w:t>
+      </w:r>
+      <w:proofErr w:type="spellEnd"/>
     </w:p>
     <w:p/>
     <w:p>
@@ -147,7 +165,15 @@
         <w:t>implementation of the GUI</w:t>
       </w:r>
       <w:r>
-        <w:t xml:space="preserve">, as long as </w:t>
+        <w:t xml:space="preserve">, </w:t>
+      </w:r>
+      <w:proofErr w:type="gramStart"/>
+      <w:r>
+        <w:t>as long as</w:t>
+      </w:r>
+      <w:proofErr w:type="gramEnd"/>
+      <w:r>
+        <w:t xml:space="preserve"> </w:t>
       </w:r>
       <w:r>
         <w:t xml:space="preserve">it </w:t>
@@ -531,8 +557,13 @@
         <w:t xml:space="preserve">We start with a basic GUI </w:t>
       </w:r>
       <w:r>
-        <w:t>made with React.js that allows to place, move</w:t>
-      </w:r>
+        <w:t xml:space="preserve">made with React.js that allows to place, </w:t>
+      </w:r>
+      <w:proofErr w:type="gramStart"/>
+      <w:r>
+        <w:t>move</w:t>
+      </w:r>
+      <w:proofErr w:type="gramEnd"/>
       <w:r>
         <w:t xml:space="preserve"> and rotate Tank objects. </w:t>
       </w:r>
@@ -567,7 +598,15 @@
         <w:t xml:space="preserve">edge of technology Machine Learning. To start off easy, </w:t>
       </w:r>
       <w:r>
-        <w:t xml:space="preserve">we will actually begin the ML journey with </w:t>
+        <w:t xml:space="preserve">we will </w:t>
+      </w:r>
+      <w:proofErr w:type="gramStart"/>
+      <w:r>
+        <w:t>actually begin</w:t>
+      </w:r>
+      <w:proofErr w:type="gramEnd"/>
+      <w:r>
+        <w:t xml:space="preserve"> the ML journey with </w:t>
       </w:r>
       <w:r>
         <w:t xml:space="preserve">the </w:t>
@@ -807,7 +846,10 @@
         <w:t>Create a simple RESTful API</w:t>
       </w:r>
       <w:r>
-        <w:t xml:space="preserve"> for receiving:</w:t>
+        <w:t xml:space="preserve"> for </w:t>
+      </w:r>
+      <w:r>
+        <w:t>receiving</w:t>
       </w:r>
       <w:r>
         <w:t xml:space="preserve"> </w:t>
@@ -885,9 +927,230 @@
         <w:pStyle w:val="Numbered"/>
       </w:pPr>
       <w:r>
-        <w:t>dasd</w:t>
-      </w:r>
-    </w:p>
+        <w:t>Send a temporary file</w:t>
+      </w:r>
+      <w:r>
+        <w:t xml:space="preserve"> (repres</w:t>
+      </w:r>
+      <w:r>
+        <w:t>enting a valid game file)</w:t>
+      </w:r>
+      <w:r>
+        <w:t xml:space="preserve"> and parse it.</w:t>
+      </w:r>
+    </w:p>
+    <w:p>
+      <w:pPr>
+        <w:pStyle w:val="Notes"/>
+      </w:pPr>
+      <w:r>
+        <w:t xml:space="preserve">Notable </w:t>
+      </w:r>
+      <w:r>
+        <w:t>issues at this point</w:t>
+      </w:r>
+      <w:r>
+        <w:t xml:space="preserve">: </w:t>
+      </w:r>
+    </w:p>
+    <w:p>
+      <w:pPr>
+        <w:pStyle w:val="Notes"/>
+        <w:numPr>
+          <w:ilvl w:val="0"/>
+          <w:numId w:val="5"/>
+        </w:numPr>
+      </w:pPr>
+      <w:r>
+        <w:t xml:space="preserve">New subjects in JS: </w:t>
+      </w:r>
+      <w:commentRangeStart w:id="0"/>
+      <w:r>
+        <w:t xml:space="preserve">express, </w:t>
+      </w:r>
+      <w:proofErr w:type="spellStart"/>
+      <w:r>
+        <w:t>cors</w:t>
+      </w:r>
+      <w:proofErr w:type="spellEnd"/>
+      <w:r>
+        <w:t>, spawn</w:t>
+      </w:r>
+      <w:commentRangeEnd w:id="0"/>
+      <w:r>
+        <w:rPr>
+          <w:rStyle w:val="CommentReference"/>
+          <w:i w:val="0"/>
+          <w:color w:val="auto"/>
+        </w:rPr>
+        <w:commentReference w:id="0"/>
+      </w:r>
+    </w:p>
+    <w:p>
+      <w:pPr>
+        <w:pStyle w:val="Notes"/>
+        <w:numPr>
+          <w:ilvl w:val="0"/>
+          <w:numId w:val="5"/>
+        </w:numPr>
+      </w:pPr>
+      <w:r>
+        <w:t xml:space="preserve">API </w:t>
+      </w:r>
+      <w:r>
+        <w:t xml:space="preserve">problems (fixed when URL in fetch changed to </w:t>
+      </w:r>
+      <w:r>
+        <w:t>“http:\\</w:t>
+      </w:r>
+      <w:r>
+        <w:t>localhost</w:t>
+      </w:r>
+      <w:r>
+        <w:t>\</w:t>
+      </w:r>
+      <w:proofErr w:type="spellStart"/>
+      <w:r>
+        <w:t>api</w:t>
+      </w:r>
+      <w:proofErr w:type="spellEnd"/>
+      <w:r>
+        <w:t>” instead of “\</w:t>
+      </w:r>
+      <w:proofErr w:type="spellStart"/>
+      <w:r>
+        <w:t>api</w:t>
+      </w:r>
+      <w:proofErr w:type="spellEnd"/>
+      <w:r>
+        <w:t>”).</w:t>
+      </w:r>
+    </w:p>
+    <w:p>
+      <w:pPr>
+        <w:pStyle w:val="Notes"/>
+        <w:numPr>
+          <w:ilvl w:val="0"/>
+          <w:numId w:val="5"/>
+        </w:numPr>
+      </w:pPr>
+      <w:r>
+        <w:t>Parsing the file on the client</w:t>
+      </w:r>
+      <w:r>
+        <w:t xml:space="preserve"> – had hard time </w:t>
+      </w:r>
+      <w:r>
+        <w:t>comparing the lines to string “g”</w:t>
+      </w:r>
+      <w:r>
+        <w:t xml:space="preserve"> (</w:t>
+      </w:r>
+      <w:r>
+        <w:t xml:space="preserve">it </w:t>
+      </w:r>
+      <w:r>
+        <w:t>marks</w:t>
+      </w:r>
+      <w:r>
+        <w:t xml:space="preserve"> </w:t>
+      </w:r>
+      <w:r>
+        <w:t xml:space="preserve">the end of the tanks initialization, and the start of the game itself. Problem </w:t>
+      </w:r>
+      <w:r>
+        <w:t xml:space="preserve">fixed </w:t>
+      </w:r>
+      <w:r>
+        <w:t xml:space="preserve">by </w:t>
+      </w:r>
+      <w:r>
+        <w:t>us</w:t>
+      </w:r>
+      <w:r>
+        <w:t>ing</w:t>
+      </w:r>
+      <w:r>
+        <w:t xml:space="preserve"> </w:t>
+      </w:r>
+      <w:proofErr w:type="gramStart"/>
+      <w:r>
+        <w:t>trim(</w:t>
+      </w:r>
+      <w:proofErr w:type="gramEnd"/>
+      <w:r>
+        <w:t>) on the lines read from file).</w:t>
+      </w:r>
+    </w:p>
+    <w:p>
+      <w:pPr>
+        <w:pStyle w:val="Notes"/>
+        <w:numPr>
+          <w:ilvl w:val="0"/>
+          <w:numId w:val="5"/>
+        </w:numPr>
+      </w:pPr>
+      <w:r>
+        <w:t xml:space="preserve">Running a python script from the server. </w:t>
+      </w:r>
+      <w:r>
+        <w:t>A python script is supposed to create the game file and of course run the game itself. So</w:t>
+      </w:r>
+      <w:r>
+        <w:t>,</w:t>
+      </w:r>
+      <w:r>
+        <w:t xml:space="preserve"> I already started here </w:t>
+      </w:r>
+      <w:r>
+        <w:t>to create the python class “</w:t>
+      </w:r>
+      <w:proofErr w:type="spellStart"/>
+      <w:r>
+        <w:t>BattleGenerator</w:t>
+      </w:r>
+      <w:proofErr w:type="spellEnd"/>
+      <w:r>
+        <w:t xml:space="preserve">” to </w:t>
+      </w:r>
+      <w:r>
+        <w:lastRenderedPageBreak/>
+        <w:t>handle creating and managing the battle file.</w:t>
+      </w:r>
+      <w:r>
+        <w:t xml:space="preserve"> Then </w:t>
+      </w:r>
+      <w:r>
+        <w:t>created two</w:t>
+      </w:r>
+      <w:r>
+        <w:t xml:space="preserve"> </w:t>
+      </w:r>
+      <w:r>
+        <w:t>JS</w:t>
+      </w:r>
+      <w:r>
+        <w:t xml:space="preserve"> </w:t>
+      </w:r>
+      <w:r>
+        <w:t xml:space="preserve">modules – API (to contain all actions regarding </w:t>
+      </w:r>
+      <w:r>
+        <w:t xml:space="preserve">the communication and API requests) and </w:t>
+      </w:r>
+      <w:proofErr w:type="spellStart"/>
+      <w:r>
+        <w:t>python_manager</w:t>
+      </w:r>
+      <w:proofErr w:type="spellEnd"/>
+      <w:r>
+        <w:t xml:space="preserve"> (to contain all methods </w:t>
+      </w:r>
+      <w:r>
+        <w:t>for handling python scripts).</w:t>
+      </w:r>
+    </w:p>
+    <w:p/>
     <w:sectPr>
       <w:pgSz w:w="11906" w:h="16838"/>
       <w:pgMar w:top="1440" w:right="1440" w:bottom="1440" w:left="1440" w:header="708" w:footer="708" w:gutter="0"/>
@@ -896,6 +1159,46 @@
     </w:sectPr>
   </w:body>
 </w:document>
+</file>
+
+<file path=word/comments.xml><?xml version="1.0" encoding="utf-8"?>
+<w:comments xmlns:wpc="http://schemas.microsoft.com/office/word/2010/wordprocessingCanvas" xmlns:cx="http://schemas.microsoft.com/office/drawing/2014/chartex" xmlns:cx1="http://schemas.microsoft.com/office/drawing/2015/9/8/chartex" xmlns:cx2="http://schemas.microsoft.com/office/drawing/2015/10/21/chartex" xmlns:cx3="http://schemas.microsoft.com/office/drawing/2016/5/9/chartex" xmlns:cx4="http://schemas.microsoft.com/office/drawing/2016/5/10/chartex" xmlns:cx5="http://schemas.microsoft.com/office/drawing/2016/5/11/chartex" xmlns:cx6="http://schemas.microsoft.com/office/drawing/2016/5/12/chartex" xmlns:cx7="http://schemas.microsoft.com/office/drawing/2016/5/13/chartex" xmlns:cx8="http://schemas.microsoft.com/office/drawing/2016/5/14/chartex" xmlns:mc="http://schemas.openxmlformats.org/markup-compatibility/2006" xmlns:aink="http://schemas.microsoft.com/office/drawing/2016/ink" xmlns:am3d="http://schemas.microsoft.com/office/drawing/2017/model3d" xmlns:o="urn:schemas-microsoft-com:office:office" xmlns:oel="http://schemas.microsoft.com/office/2019/extlst" xmlns:r="http://schemas.openxmlformats.org/officeDocument/2006/relationships" xmlns:m="http://schemas.openxmlformats.org/officeDocument/2006/math" xmlns:v="urn:schemas-microsoft-com:vml" xmlns:wp14="http://schemas.microsoft.com/office/word/2010/wordprocessingDrawing" xmlns:wp="http://schemas.openxmlformats.org/drawingml/2006/wordprocessingDrawing" xmlns:w10="urn:schemas-microsoft-com:office:word" xmlns:w="http://schemas.openxmlformats.org/wordprocessingml/2006/main" xmlns:w14="http://schemas.microsoft.com/office/word/2010/wordml" xmlns:w15="http://schemas.microsoft.com/office/word/2012/wordml" xmlns:w16cex="http://schemas.microsoft.com/office/word/2018/wordml/cex" xmlns:w16cid="http://schemas.microsoft.com/office/word/2016/wordml/cid" xmlns:w16="http://schemas.microsoft.com/office/word/2018/wordml" xmlns:w16sdtdh="http://schemas.microsoft.com/office/word/2020/wordml/sdtdatahash" xmlns:w16se="http://schemas.microsoft.com/office/word/2015/wordml/symex" xmlns:wpg="http://schemas.microsoft.com/office/word/2010/wordprocessingGroup" xmlns:wpi="http://schemas.microsoft.com/office/word/2010/wordprocessingInk" xmlns:wne="http://schemas.microsoft.com/office/word/2006/wordml" xmlns:wps="http://schemas.microsoft.com/office/word/2010/wordprocessingShape" mc:Ignorable="w14 w15 w16se w16cid w16 w16cex w16sdtdh wp14">
+  <w:comment w:id="0" w:author="איתי לביא עוקבי" w:date="2022-09-05T22:56:00Z" w:initials="אלע">
+    <w:p>
+      <w:pPr>
+        <w:pStyle w:val="CommentText"/>
+        <w:jc w:val="left"/>
+      </w:pPr>
+      <w:r>
+        <w:rPr>
+          <w:rStyle w:val="CommentReference"/>
+        </w:rPr>
+        <w:annotationRef/>
+      </w:r>
+      <w:r>
+        <w:t>explain</w:t>
+      </w:r>
+    </w:p>
+  </w:comment>
+</w:comments>
+</file>
+
+<file path=word/commentsExtended.xml><?xml version="1.0" encoding="utf-8"?>
+<w15:commentsEx xmlns:wpc="http://schemas.microsoft.com/office/word/2010/wordprocessingCanvas" xmlns:cx="http://schemas.microsoft.com/office/drawing/2014/chartex" xmlns:cx1="http://schemas.microsoft.com/office/drawing/2015/9/8/chartex" xmlns:cx2="http://schemas.microsoft.com/office/drawing/2015/10/21/chartex" xmlns:cx3="http://schemas.microsoft.com/office/drawing/2016/5/9/chartex" xmlns:cx4="http://schemas.microsoft.com/office/drawing/2016/5/10/chartex" xmlns:cx5="http://schemas.microsoft.com/office/drawing/2016/5/11/chartex" xmlns:cx6="http://schemas.microsoft.com/office/drawing/2016/5/12/chartex" xmlns:cx7="http://schemas.microsoft.com/office/drawing/2016/5/13/chartex" xmlns:cx8="http://schemas.microsoft.com/office/drawing/2016/5/14/chartex" xmlns:mc="http://schemas.openxmlformats.org/markup-compatibility/2006" xmlns:aink="http://schemas.microsoft.com/office/drawing/2016/ink" xmlns:am3d="http://schemas.microsoft.com/office/drawing/2017/model3d" xmlns:o="urn:schemas-microsoft-com:office:office" xmlns:oel="http://schemas.microsoft.com/office/2019/extlst" xmlns:r="http://schemas.openxmlformats.org/officeDocument/2006/relationships" xmlns:m="http://schemas.openxmlformats.org/officeDocument/2006/math" xmlns:v="urn:schemas-microsoft-com:vml" xmlns:wp14="http://schemas.microsoft.com/office/word/2010/wordprocessingDrawing" xmlns:wp="http://schemas.openxmlformats.org/drawingml/2006/wordprocessingDrawing" xmlns:w10="urn:schemas-microsoft-com:office:word" xmlns:w="http://schemas.openxmlformats.org/wordprocessingml/2006/main" xmlns:w14="http://schemas.microsoft.com/office/word/2010/wordml" xmlns:w15="http://schemas.microsoft.com/office/word/2012/wordml" xmlns:w16cex="http://schemas.microsoft.com/office/word/2018/wordml/cex" xmlns:w16cid="http://schemas.microsoft.com/office/word/2016/wordml/cid" xmlns:w16="http://schemas.microsoft.com/office/word/2018/wordml" xmlns:w16sdtdh="http://schemas.microsoft.com/office/word/2020/wordml/sdtdatahash" xmlns:w16se="http://schemas.microsoft.com/office/word/2015/wordml/symex" xmlns:wpg="http://schemas.microsoft.com/office/word/2010/wordprocessingGroup" xmlns:wpi="http://schemas.microsoft.com/office/word/2010/wordprocessingInk" xmlns:wne="http://schemas.microsoft.com/office/word/2006/wordml" xmlns:wps="http://schemas.microsoft.com/office/word/2010/wordprocessingShape" mc:Ignorable="w14 w15 w16se w16cid w16 w16cex w16sdtdh wp14">
+  <w15:commentEx w15:paraId="138517F3" w15:done="0"/>
+</w15:commentsEx>
+</file>
+
+<file path=word/commentsExtensible.xml><?xml version="1.0" encoding="utf-8"?>
+<w16cex:commentsExtensible xmlns:wpc="http://schemas.microsoft.com/office/word/2010/wordprocessingCanvas" xmlns:cx="http://schemas.microsoft.com/office/drawing/2014/chartex" xmlns:cx1="http://schemas.microsoft.com/office/drawing/2015/9/8/chartex" xmlns:cx2="http://schemas.microsoft.com/office/drawing/2015/10/21/chartex" xmlns:cx3="http://schemas.microsoft.com/office/drawing/2016/5/9/chartex" xmlns:cx4="http://schemas.microsoft.com/office/drawing/2016/5/10/chartex" xmlns:cx5="http://schemas.microsoft.com/office/drawing/2016/5/11/chartex" xmlns:cx6="http://schemas.microsoft.com/office/drawing/2016/5/12/chartex" xmlns:cx7="http://schemas.microsoft.com/office/drawing/2016/5/13/chartex" xmlns:cx8="http://schemas.microsoft.com/office/drawing/2016/5/14/chartex" xmlns:mc="http://schemas.openxmlformats.org/markup-compatibility/2006" xmlns:aink="http://schemas.microsoft.com/office/drawing/2016/ink" xmlns:am3d="http://schemas.microsoft.com/office/drawing/2017/model3d" xmlns:o="urn:schemas-microsoft-com:office:office" xmlns:oel="http://schemas.microsoft.com/office/2019/extlst" xmlns:r="http://schemas.openxmlformats.org/officeDocument/2006/relationships" xmlns:m="http://schemas.openxmlformats.org/officeDocument/2006/math" xmlns:v="urn:schemas-microsoft-com:vml" xmlns:wp14="http://schemas.microsoft.com/office/word/2010/wordprocessingDrawing" xmlns:wp="http://schemas.openxmlformats.org/drawingml/2006/wordprocessingDrawing" xmlns:w10="urn:schemas-microsoft-com:office:word" xmlns:w="http://schemas.openxmlformats.org/wordprocessingml/2006/main" xmlns:w14="http://schemas.microsoft.com/office/word/2010/wordml" xmlns:w15="http://schemas.microsoft.com/office/word/2012/wordml" xmlns:w16cex="http://schemas.microsoft.com/office/word/2018/wordml/cex" xmlns:w16cid="http://schemas.microsoft.com/office/word/2016/wordml/cid" xmlns:w16="http://schemas.microsoft.com/office/word/2018/wordml" xmlns:w16sdtdh="http://schemas.microsoft.com/office/word/2020/wordml/sdtdatahash" xmlns:w16se="http://schemas.microsoft.com/office/word/2015/wordml/symex" xmlns:wpg="http://schemas.microsoft.com/office/word/2010/wordprocessingGroup" xmlns:wpi="http://schemas.microsoft.com/office/word/2010/wordprocessingInk" xmlns:wne="http://schemas.microsoft.com/office/word/2006/wordml" xmlns:wps="http://schemas.microsoft.com/office/word/2010/wordprocessingShape" mc:Ignorable="w14 w15 w16se w16cid w16 w16cex w16sdtdh wp14">
+  <w16cex:commentExtensible w16cex:durableId="26C0FD0E" w16cex:dateUtc="2022-09-05T19:56:00Z"/>
+</w16cex:commentsExtensible>
+</file>
+
+<file path=word/commentsIds.xml><?xml version="1.0" encoding="utf-8"?>
+<w16cid:commentsIds xmlns:wpc="http://schemas.microsoft.com/office/word/2010/wordprocessingCanvas" xmlns:cx="http://schemas.microsoft.com/office/drawing/2014/chartex" xmlns:cx1="http://schemas.microsoft.com/office/drawing/2015/9/8/chartex" xmlns:cx2="http://schemas.microsoft.com/office/drawing/2015/10/21/chartex" xmlns:cx3="http://schemas.microsoft.com/office/drawing/2016/5/9/chartex" xmlns:cx4="http://schemas.microsoft.com/office/drawing/2016/5/10/chartex" xmlns:cx5="http://schemas.microsoft.com/office/drawing/2016/5/11/chartex" xmlns:cx6="http://schemas.microsoft.com/office/drawing/2016/5/12/chartex" xmlns:cx7="http://schemas.microsoft.com/office/drawing/2016/5/13/chartex" xmlns:cx8="http://schemas.microsoft.com/office/drawing/2016/5/14/chartex" xmlns:mc="http://schemas.openxmlformats.org/markup-compatibility/2006" xmlns:aink="http://schemas.microsoft.com/office/drawing/2016/ink" xmlns:am3d="http://schemas.microsoft.com/office/drawing/2017/model3d" xmlns:o="urn:schemas-microsoft-com:office:office" xmlns:oel="http://schemas.microsoft.com/office/2019/extlst" xmlns:r="http://schemas.openxmlformats.org/officeDocument/2006/relationships" xmlns:m="http://schemas.openxmlformats.org/officeDocument/2006/math" xmlns:v="urn:schemas-microsoft-com:vml" xmlns:wp14="http://schemas.microsoft.com/office/word/2010/wordprocessingDrawing" xmlns:wp="http://schemas.openxmlformats.org/drawingml/2006/wordprocessingDrawing" xmlns:w10="urn:schemas-microsoft-com:office:word" xmlns:w="http://schemas.openxmlformats.org/wordprocessingml/2006/main" xmlns:w14="http://schemas.microsoft.com/office/word/2010/wordml" xmlns:w15="http://schemas.microsoft.com/office/word/2012/wordml" xmlns:w16cex="http://schemas.microsoft.com/office/word/2018/wordml/cex" xmlns:w16cid="http://schemas.microsoft.com/office/word/2016/wordml/cid" xmlns:w16="http://schemas.microsoft.com/office/word/2018/wordml" xmlns:w16sdtdh="http://schemas.microsoft.com/office/word/2020/wordml/sdtdatahash" xmlns:w16se="http://schemas.microsoft.com/office/word/2015/wordml/symex" xmlns:wpg="http://schemas.microsoft.com/office/word/2010/wordprocessingGroup" xmlns:wpi="http://schemas.microsoft.com/office/word/2010/wordprocessingInk" xmlns:wne="http://schemas.microsoft.com/office/word/2006/wordml" xmlns:wps="http://schemas.microsoft.com/office/word/2010/wordprocessingShape" mc:Ignorable="w14 w15 w16se w16cid w16 w16cex w16sdtdh wp14">
+  <w16cid:commentId w16cid:paraId="138517F3" w16cid:durableId="26C0FD0E"/>
+</w16cid:commentsIds>
 </file>
 
 <file path=word/numbering.xml><?xml version="1.0" encoding="utf-8"?>
@@ -1122,6 +1425,118 @@
     </w:lvl>
   </w:abstractNum>
   <w:abstractNum w:abstractNumId="2" w15:restartNumberingAfterBreak="0">
+    <w:nsid w:val="5D501ADB"/>
+    <w:multiLevelType w:val="hybridMultilevel"/>
+    <w:tmpl w:val="5290D232"/>
+    <w:lvl w:ilvl="0" w:tplc="57DCFE0A">
+      <w:numFmt w:val="bullet"/>
+      <w:lvlText w:val="-"/>
+      <w:lvlJc w:val="left"/>
+      <w:pPr>
+        <w:ind w:left="720" w:hanging="360"/>
+      </w:pPr>
+      <w:rPr>
+        <w:rFonts w:ascii="Segoe UI Light" w:eastAsia="David Libre" w:hAnsi="Segoe UI Light" w:cs="Segoe UI Light" w:hint="default"/>
+      </w:rPr>
+    </w:lvl>
+    <w:lvl w:ilvl="1" w:tplc="20000003" w:tentative="1">
+      <w:start w:val="1"/>
+      <w:numFmt w:val="bullet"/>
+      <w:lvlText w:val="o"/>
+      <w:lvlJc w:val="left"/>
+      <w:pPr>
+        <w:ind w:left="1440" w:hanging="360"/>
+      </w:pPr>
+      <w:rPr>
+        <w:rFonts w:ascii="Courier New" w:hAnsi="Courier New" w:cs="Courier New" w:hint="default"/>
+      </w:rPr>
+    </w:lvl>
+    <w:lvl w:ilvl="2" w:tplc="20000005" w:tentative="1">
+      <w:start w:val="1"/>
+      <w:numFmt w:val="bullet"/>
+      <w:lvlText w:val=""/>
+      <w:lvlJc w:val="left"/>
+      <w:pPr>
+        <w:ind w:left="2160" w:hanging="360"/>
+      </w:pPr>
+      <w:rPr>
+        <w:rFonts w:ascii="Wingdings" w:hAnsi="Wingdings" w:hint="default"/>
+      </w:rPr>
+    </w:lvl>
+    <w:lvl w:ilvl="3" w:tplc="20000001" w:tentative="1">
+      <w:start w:val="1"/>
+      <w:numFmt w:val="bullet"/>
+      <w:lvlText w:val=""/>
+      <w:lvlJc w:val="left"/>
+      <w:pPr>
+        <w:ind w:left="2880" w:hanging="360"/>
+      </w:pPr>
+      <w:rPr>
+        <w:rFonts w:ascii="Symbol" w:hAnsi="Symbol" w:hint="default"/>
+      </w:rPr>
+    </w:lvl>
+    <w:lvl w:ilvl="4" w:tplc="20000003" w:tentative="1">
+      <w:start w:val="1"/>
+      <w:numFmt w:val="bullet"/>
+      <w:lvlText w:val="o"/>
+      <w:lvlJc w:val="left"/>
+      <w:pPr>
+        <w:ind w:left="3600" w:hanging="360"/>
+      </w:pPr>
+      <w:rPr>
+        <w:rFonts w:ascii="Courier New" w:hAnsi="Courier New" w:cs="Courier New" w:hint="default"/>
+      </w:rPr>
+    </w:lvl>
+    <w:lvl w:ilvl="5" w:tplc="20000005" w:tentative="1">
+      <w:start w:val="1"/>
+      <w:numFmt w:val="bullet"/>
+      <w:lvlText w:val=""/>
+      <w:lvlJc w:val="left"/>
+      <w:pPr>
+        <w:ind w:left="4320" w:hanging="360"/>
+      </w:pPr>
+      <w:rPr>
+        <w:rFonts w:ascii="Wingdings" w:hAnsi="Wingdings" w:hint="default"/>
+      </w:rPr>
+    </w:lvl>
+    <w:lvl w:ilvl="6" w:tplc="20000001" w:tentative="1">
+      <w:start w:val="1"/>
+      <w:numFmt w:val="bullet"/>
+      <w:lvlText w:val=""/>
+      <w:lvlJc w:val="left"/>
+      <w:pPr>
+        <w:ind w:left="5040" w:hanging="360"/>
+      </w:pPr>
+      <w:rPr>
+        <w:rFonts w:ascii="Symbol" w:hAnsi="Symbol" w:hint="default"/>
+      </w:rPr>
+    </w:lvl>
+    <w:lvl w:ilvl="7" w:tplc="20000003" w:tentative="1">
+      <w:start w:val="1"/>
+      <w:numFmt w:val="bullet"/>
+      <w:lvlText w:val="o"/>
+      <w:lvlJc w:val="left"/>
+      <w:pPr>
+        <w:ind w:left="5760" w:hanging="360"/>
+      </w:pPr>
+      <w:rPr>
+        <w:rFonts w:ascii="Courier New" w:hAnsi="Courier New" w:cs="Courier New" w:hint="default"/>
+      </w:rPr>
+    </w:lvl>
+    <w:lvl w:ilvl="8" w:tplc="20000005" w:tentative="1">
+      <w:start w:val="1"/>
+      <w:numFmt w:val="bullet"/>
+      <w:lvlText w:val=""/>
+      <w:lvlJc w:val="left"/>
+      <w:pPr>
+        <w:ind w:left="6480" w:hanging="360"/>
+      </w:pPr>
+      <w:rPr>
+        <w:rFonts w:ascii="Wingdings" w:hAnsi="Wingdings" w:hint="default"/>
+      </w:rPr>
+    </w:lvl>
+  </w:abstractNum>
+  <w:abstractNum w:abstractNumId="3" w15:restartNumberingAfterBreak="0">
     <w:nsid w:val="5D664A82"/>
     <w:multiLevelType w:val="multilevel"/>
     <w:tmpl w:val="C4323C7A"/>
@@ -1242,7 +1657,7 @@
       </w:rPr>
     </w:lvl>
   </w:abstractNum>
-  <w:abstractNum w:abstractNumId="3" w15:restartNumberingAfterBreak="0">
+  <w:abstractNum w:abstractNumId="4" w15:restartNumberingAfterBreak="0">
     <w:nsid w:val="67C002BB"/>
     <w:multiLevelType w:val="multilevel"/>
     <w:tmpl w:val="F38CED70"/>
@@ -1359,15 +1774,26 @@
     <w:abstractNumId w:val="1"/>
   </w:num>
   <w:num w:numId="2" w16cid:durableId="1145196598">
-    <w:abstractNumId w:val="3"/>
+    <w:abstractNumId w:val="4"/>
   </w:num>
   <w:num w:numId="3" w16cid:durableId="1069888390">
-    <w:abstractNumId w:val="2"/>
+    <w:abstractNumId w:val="3"/>
   </w:num>
   <w:num w:numId="4" w16cid:durableId="1576433232">
     <w:abstractNumId w:val="0"/>
   </w:num>
+  <w:num w:numId="5" w16cid:durableId="515848536">
+    <w:abstractNumId w:val="2"/>
+  </w:num>
 </w:numbering>
+</file>
+
+<file path=word/people.xml><?xml version="1.0" encoding="utf-8"?>
+<w15:people xmlns:wpc="http://schemas.microsoft.com/office/word/2010/wordprocessingCanvas" xmlns:cx="http://schemas.microsoft.com/office/drawing/2014/chartex" xmlns:cx1="http://schemas.microsoft.com/office/drawing/2015/9/8/chartex" xmlns:cx2="http://schemas.microsoft.com/office/drawing/2015/10/21/chartex" xmlns:cx3="http://schemas.microsoft.com/office/drawing/2016/5/9/chartex" xmlns:cx4="http://schemas.microsoft.com/office/drawing/2016/5/10/chartex" xmlns:cx5="http://schemas.microsoft.com/office/drawing/2016/5/11/chartex" xmlns:cx6="http://schemas.microsoft.com/office/drawing/2016/5/12/chartex" xmlns:cx7="http://schemas.microsoft.com/office/drawing/2016/5/13/chartex" xmlns:cx8="http://schemas.microsoft.com/office/drawing/2016/5/14/chartex" xmlns:mc="http://schemas.openxmlformats.org/markup-compatibility/2006" xmlns:aink="http://schemas.microsoft.com/office/drawing/2016/ink" xmlns:am3d="http://schemas.microsoft.com/office/drawing/2017/model3d" xmlns:o="urn:schemas-microsoft-com:office:office" xmlns:oel="http://schemas.microsoft.com/office/2019/extlst" xmlns:r="http://schemas.openxmlformats.org/officeDocument/2006/relationships" xmlns:m="http://schemas.openxmlformats.org/officeDocument/2006/math" xmlns:v="urn:schemas-microsoft-com:vml" xmlns:wp14="http://schemas.microsoft.com/office/word/2010/wordprocessingDrawing" xmlns:wp="http://schemas.openxmlformats.org/drawingml/2006/wordprocessingDrawing" xmlns:w10="urn:schemas-microsoft-com:office:word" xmlns:w="http://schemas.openxmlformats.org/wordprocessingml/2006/main" xmlns:w14="http://schemas.microsoft.com/office/word/2010/wordml" xmlns:w15="http://schemas.microsoft.com/office/word/2012/wordml" xmlns:w16cex="http://schemas.microsoft.com/office/word/2018/wordml/cex" xmlns:w16cid="http://schemas.microsoft.com/office/word/2016/wordml/cid" xmlns:w16="http://schemas.microsoft.com/office/word/2018/wordml" xmlns:w16sdtdh="http://schemas.microsoft.com/office/word/2020/wordml/sdtdatahash" xmlns:w16se="http://schemas.microsoft.com/office/word/2015/wordml/symex" xmlns:wpg="http://schemas.microsoft.com/office/word/2010/wordprocessingGroup" xmlns:wpi="http://schemas.microsoft.com/office/word/2010/wordprocessingInk" xmlns:wne="http://schemas.microsoft.com/office/word/2006/wordml" xmlns:wps="http://schemas.microsoft.com/office/word/2010/wordprocessingShape" mc:Ignorable="w14 w15 w16se w16cid w16 w16cex w16sdtdh wp14">
+  <w15:person w15:author="איתי לביא עוקבי">
+    <w15:presenceInfo w15:providerId="Windows Live" w15:userId="c3fd529b5a75ec58"/>
+  </w15:person>
+</w15:people>
 </file>
 
 <file path=word/styles.xml><?xml version="1.0" encoding="utf-8"?>
@@ -2270,6 +2696,96 @@
       <w:lang w:val="en-US"/>
     </w:rPr>
   </w:style>
+  <w:style w:type="paragraph" w:customStyle="1" w:styleId="Notes">
+    <w:name w:val="Notes"/>
+    <w:basedOn w:val="Normal"/>
+    <w:link w:val="NotesChar"/>
+    <w:qFormat/>
+    <w:rsid w:val="00677D45"/>
+    <w:rPr>
+      <w:i/>
+      <w:color w:val="1F3864" w:themeColor="accent1" w:themeShade="80"/>
+    </w:rPr>
+  </w:style>
+  <w:style w:type="character" w:styleId="CommentReference">
+    <w:name w:val="annotation reference"/>
+    <w:basedOn w:val="DefaultParagraphFont"/>
+    <w:uiPriority w:val="99"/>
+    <w:semiHidden/>
+    <w:unhideWhenUsed/>
+    <w:rsid w:val="001B23BD"/>
+    <w:rPr>
+      <w:sz w:val="16"/>
+      <w:szCs w:val="16"/>
+    </w:rPr>
+  </w:style>
+  <w:style w:type="character" w:customStyle="1" w:styleId="NotesChar">
+    <w:name w:val="Notes Char"/>
+    <w:basedOn w:val="DefaultParagraphFont"/>
+    <w:link w:val="Notes"/>
+    <w:rsid w:val="00677D45"/>
+    <w:rPr>
+      <w:rFonts w:ascii="Segoe UI Light" w:hAnsi="Segoe UI Light" w:cs="David Libre"/>
+      <w:i/>
+      <w:color w:val="1F3864" w:themeColor="accent1" w:themeShade="80"/>
+      <w:sz w:val="20"/>
+      <w:lang w:val="en-US"/>
+    </w:rPr>
+  </w:style>
+  <w:style w:type="paragraph" w:styleId="CommentText">
+    <w:name w:val="annotation text"/>
+    <w:basedOn w:val="Normal"/>
+    <w:link w:val="CommentTextChar"/>
+    <w:uiPriority w:val="99"/>
+    <w:unhideWhenUsed/>
+    <w:rsid w:val="001B23BD"/>
+    <w:rPr>
+      <w:szCs w:val="20"/>
+    </w:rPr>
+  </w:style>
+  <w:style w:type="character" w:customStyle="1" w:styleId="CommentTextChar">
+    <w:name w:val="Comment Text Char"/>
+    <w:basedOn w:val="DefaultParagraphFont"/>
+    <w:link w:val="CommentText"/>
+    <w:uiPriority w:val="99"/>
+    <w:rsid w:val="001B23BD"/>
+    <w:rPr>
+      <w:rFonts w:ascii="Segoe UI Light" w:hAnsi="Segoe UI Light" w:cs="David Libre"/>
+      <w:sz w:val="20"/>
+      <w:szCs w:val="20"/>
+      <w:lang w:val="en-US"/>
+    </w:rPr>
+  </w:style>
+  <w:style w:type="paragraph" w:styleId="CommentSubject">
+    <w:name w:val="annotation subject"/>
+    <w:basedOn w:val="CommentText"/>
+    <w:next w:val="CommentText"/>
+    <w:link w:val="CommentSubjectChar"/>
+    <w:uiPriority w:val="99"/>
+    <w:semiHidden/>
+    <w:unhideWhenUsed/>
+    <w:rsid w:val="001B23BD"/>
+    <w:rPr>
+      <w:b/>
+      <w:bCs/>
+    </w:rPr>
+  </w:style>
+  <w:style w:type="character" w:customStyle="1" w:styleId="CommentSubjectChar">
+    <w:name w:val="Comment Subject Char"/>
+    <w:basedOn w:val="CommentTextChar"/>
+    <w:link w:val="CommentSubject"/>
+    <w:uiPriority w:val="99"/>
+    <w:semiHidden/>
+    <w:rsid w:val="001B23BD"/>
+    <w:rPr>
+      <w:rFonts w:ascii="Segoe UI Light" w:hAnsi="Segoe UI Light" w:cs="David Libre"/>
+      <w:b/>
+      <w:bCs/>
+      <w:sz w:val="20"/>
+      <w:szCs w:val="20"/>
+      <w:lang w:val="en-US"/>
+    </w:rPr>
+  </w:style>
 </w:styles>
 </file>
 

</xml_diff>

<commit_message>
working on animation (rerendering tanks)
</commit_message>
<xml_diff>
--- a/Project Documentation.docx
+++ b/Project Documentation.docx
@@ -34,31 +34,13 @@
           <w:szCs w:val="44"/>
         </w:rPr>
       </w:pPr>
-      <w:proofErr w:type="spellStart"/>
       <w:r>
         <w:rPr>
           <w:sz w:val="44"/>
           <w:szCs w:val="44"/>
         </w:rPr>
-        <w:t>Itay</w:t>
-      </w:r>
-      <w:proofErr w:type="spellEnd"/>
-      <w:r>
-        <w:rPr>
-          <w:sz w:val="44"/>
-          <w:szCs w:val="44"/>
-        </w:rPr>
-        <w:t xml:space="preserve"> </w:t>
-      </w:r>
-      <w:proofErr w:type="spellStart"/>
-      <w:r>
-        <w:rPr>
-          <w:sz w:val="44"/>
-          <w:szCs w:val="44"/>
-        </w:rPr>
-        <w:t>Lavi-Okabi</w:t>
-      </w:r>
-      <w:proofErr w:type="spellEnd"/>
+        <w:t>Itay Lavi-Okabi</w:t>
+      </w:r>
     </w:p>
     <w:p/>
     <w:p>
@@ -165,15 +147,7 @@
         <w:t>implementation of the GUI</w:t>
       </w:r>
       <w:r>
-        <w:t xml:space="preserve">, </w:t>
-      </w:r>
-      <w:proofErr w:type="gramStart"/>
-      <w:r>
-        <w:t>as long as</w:t>
-      </w:r>
-      <w:proofErr w:type="gramEnd"/>
-      <w:r>
-        <w:t xml:space="preserve"> </w:t>
+        <w:t xml:space="preserve">, as long as </w:t>
       </w:r>
       <w:r>
         <w:t xml:space="preserve">it </w:t>
@@ -237,10 +211,38 @@
         <w:t>[</w:t>
       </w:r>
       <w:r>
-        <w:t>FPS</w:t>
+        <w:t>fps</w:t>
       </w:r>
       <w:r>
         <w:t>].</w:t>
+      </w:r>
+    </w:p>
+    <w:p>
+      <w:r>
+        <w:rPr>
+          <w:b/>
+          <w:bCs/>
+        </w:rPr>
+        <w:t>One meter</w:t>
+      </w:r>
+      <w:r>
+        <w:t xml:space="preserve"> in real life</w:t>
+      </w:r>
+      <w:r>
+        <w:t xml:space="preserve"> will translate to </w:t>
+      </w:r>
+      <w:r>
+        <w:rPr>
+          <w:b/>
+          <w:bCs/>
+        </w:rPr>
+        <w:t>3 pixels</w:t>
+      </w:r>
+      <w:r>
+        <w:t xml:space="preserve"> [P]</w:t>
+      </w:r>
+      <w:r>
+        <w:t xml:space="preserve"> on the board.</w:t>
       </w:r>
     </w:p>
     <w:p>
@@ -424,63 +426,6 @@
       <w:r>
         <w:t xml:space="preserve"> is determined by its properties.</w:t>
       </w:r>
-      <w:r>
-        <w:t xml:space="preserve"> So</w:t>
-      </w:r>
-      <w:r>
-        <w:t>,</w:t>
-      </w:r>
-      <w:r>
-        <w:t xml:space="preserve"> if a plan </w:t>
-      </w:r>
-      <w:r>
-        <w:t xml:space="preserve">is </w:t>
-      </w:r>
-      <w:r>
-        <w:t>say</w:t>
-      </w:r>
-      <w:r>
-        <w:t>ing</w:t>
-      </w:r>
-      <w:r>
-        <w:t xml:space="preserve"> “rotate 90” and the tank is slow – say </w:t>
-      </w:r>
-      <w:r>
-        <w:t xml:space="preserve">rotation size is </w:t>
-      </w:r>
-      <w:r>
-        <w:t>0.5</w:t>
-      </w:r>
-      <w:r>
-        <w:t xml:space="preserve"> – it will take it </w:t>
-      </w:r>
-      <w:r>
-        <w:t>180</w:t>
-      </w:r>
-      <w:r>
-        <w:t xml:space="preserve"> turns to execute this plan (around </w:t>
-      </w:r>
-      <w:r>
-        <w:t>90</w:t>
-      </w:r>
-      <w:r>
-        <w:t>F</w:t>
-      </w:r>
-      <w:r>
-        <w:t xml:space="preserve"> / 25</w:t>
-      </w:r>
-      <w:r>
-        <w:t xml:space="preserve">FPS = </w:t>
-      </w:r>
-      <w:r>
-        <w:t>7.2</w:t>
-      </w:r>
-      <w:r>
-        <w:t xml:space="preserve"> Seconds)</w:t>
-      </w:r>
-      <w:r>
-        <w:t>.</w:t>
-      </w:r>
     </w:p>
     <w:p>
       <w:pPr>
@@ -557,13 +502,8 @@
         <w:t xml:space="preserve">We start with a basic GUI </w:t>
       </w:r>
       <w:r>
-        <w:t xml:space="preserve">made with React.js that allows to place, </w:t>
-      </w:r>
-      <w:proofErr w:type="gramStart"/>
-      <w:r>
-        <w:t>move</w:t>
-      </w:r>
-      <w:proofErr w:type="gramEnd"/>
+        <w:t>made with React.js that allows to place, move</w:t>
+      </w:r>
       <w:r>
         <w:t xml:space="preserve"> and rotate Tank objects. </w:t>
       </w:r>
@@ -598,15 +538,7 @@
         <w:t xml:space="preserve">edge of technology Machine Learning. To start off easy, </w:t>
       </w:r>
       <w:r>
-        <w:t xml:space="preserve">we will </w:t>
-      </w:r>
-      <w:proofErr w:type="gramStart"/>
-      <w:r>
-        <w:t>actually begin</w:t>
-      </w:r>
-      <w:proofErr w:type="gramEnd"/>
-      <w:r>
-        <w:t xml:space="preserve"> the ML journey with </w:t>
+        <w:t xml:space="preserve">we will actually begin the ML journey with </w:t>
       </w:r>
       <w:r>
         <w:t xml:space="preserve">the </w:t>
@@ -966,15 +898,7 @@
       </w:r>
       <w:commentRangeStart w:id="0"/>
       <w:r>
-        <w:t xml:space="preserve">express, </w:t>
-      </w:r>
-      <w:proofErr w:type="spellStart"/>
-      <w:r>
-        <w:t>cors</w:t>
-      </w:r>
-      <w:proofErr w:type="spellEnd"/>
-      <w:r>
-        <w:t>, spawn</w:t>
+        <w:t>express, cors, spawn</w:t>
       </w:r>
       <w:commentRangeEnd w:id="0"/>
       <w:r>
@@ -1007,23 +931,7 @@
         <w:t>localhost</w:t>
       </w:r>
       <w:r>
-        <w:t>\</w:t>
-      </w:r>
-      <w:proofErr w:type="spellStart"/>
-      <w:r>
-        <w:t>api</w:t>
-      </w:r>
-      <w:proofErr w:type="spellEnd"/>
-      <w:r>
-        <w:t>” instead of “\</w:t>
-      </w:r>
-      <w:proofErr w:type="spellStart"/>
-      <w:r>
-        <w:t>api</w:t>
-      </w:r>
-      <w:proofErr w:type="spellEnd"/>
-      <w:r>
-        <w:t>”).</w:t>
+        <w:t>\api” instead of “\api”).</w:t>
       </w:r>
     </w:p>
     <w:p>
@@ -1071,15 +979,7 @@
         <w:t>ing</w:t>
       </w:r>
       <w:r>
-        <w:t xml:space="preserve"> </w:t>
-      </w:r>
-      <w:proofErr w:type="gramStart"/>
-      <w:r>
-        <w:t>trim(</w:t>
-      </w:r>
-      <w:proofErr w:type="gramEnd"/>
-      <w:r>
-        <w:t>) on the lines read from file).</w:t>
+        <w:t xml:space="preserve"> trim() on the lines read from file).</w:t>
       </w:r>
     </w:p>
     <w:p>
@@ -1103,15 +1003,7 @@
         <w:t xml:space="preserve"> I already started here </w:t>
       </w:r>
       <w:r>
-        <w:t>to create the python class “</w:t>
-      </w:r>
-      <w:proofErr w:type="spellStart"/>
-      <w:r>
-        <w:t>BattleGenerator</w:t>
-      </w:r>
-      <w:proofErr w:type="spellEnd"/>
-      <w:r>
-        <w:t xml:space="preserve">” to </w:t>
+        <w:t xml:space="preserve">to create the python class “BattleGenerator” to </w:t>
       </w:r>
       <w:r>
         <w:lastRenderedPageBreak/>
@@ -1136,21 +1028,556 @@
         <w:t xml:space="preserve">modules – API (to contain all actions regarding </w:t>
       </w:r>
       <w:r>
-        <w:t xml:space="preserve">the communication and API requests) and </w:t>
-      </w:r>
-      <w:proofErr w:type="spellStart"/>
-      <w:r>
-        <w:t>python_manager</w:t>
-      </w:r>
-      <w:proofErr w:type="spellEnd"/>
-      <w:r>
-        <w:t xml:space="preserve"> (to contain all methods </w:t>
+        <w:t xml:space="preserve">the communication and API requests) and python_manager (to contain all methods </w:t>
       </w:r>
       <w:r>
         <w:t>for handling python scripts).</w:t>
       </w:r>
     </w:p>
-    <w:p/>
+    <w:p>
+      <w:pPr>
+        <w:pStyle w:val="Pre-Normal"/>
+      </w:pPr>
+      <w:r>
+        <w:t xml:space="preserve">Controlling the tanks (and </w:t>
+      </w:r>
+      <w:r>
+        <w:t>animation)</w:t>
+      </w:r>
+    </w:p>
+    <w:p>
+      <w:pPr>
+        <w:pStyle w:val="Notes"/>
+      </w:pPr>
+      <w:r>
+        <w:t>Background:</w:t>
+      </w:r>
+    </w:p>
+    <w:p>
+      <w:pPr>
+        <w:pStyle w:val="Notes"/>
+      </w:pPr>
+      <w:r>
+        <w:t>The tanks dimensions are based on</w:t>
+      </w:r>
+      <w:r>
+        <w:t xml:space="preserve"> WW2 German tank</w:t>
+      </w:r>
+      <w:r>
+        <w:t xml:space="preserve"> Panzer</w:t>
+      </w:r>
+      <w:r>
+        <w:t xml:space="preserve"> V Panther.</w:t>
+      </w:r>
+      <w:r>
+        <w:t xml:space="preserve"> With </w:t>
+      </w:r>
+      <w:r>
+        <w:t xml:space="preserve">7 meters body length, and about the same turret length. </w:t>
+      </w:r>
+      <w:r>
+        <w:t xml:space="preserve">This length is represented in our game as size == 70. </w:t>
+      </w:r>
+      <w:r>
+        <w:t xml:space="preserve">To allow wide variety of sizes, </w:t>
+      </w:r>
+      <w:r>
+        <w:t>the range of the tanks are 7</w:t>
+      </w:r>
+      <w:r>
+        <w:rPr>
+          <w:rFonts w:cs="Segoe UI Light"/>
+        </w:rPr>
+        <w:t>±</w:t>
+      </w:r>
+      <w:r>
+        <w:t>2</w:t>
+      </w:r>
+      <w:r>
+        <w:t>.</w:t>
+      </w:r>
+      <w:r>
+        <w:t xml:space="preserve"> Th</w:t>
+      </w:r>
+      <w:r>
+        <w:t>is</w:t>
+      </w:r>
+      <w:r>
+        <w:t xml:space="preserve"> </w:t>
+      </w:r>
+      <w:r>
+        <w:t xml:space="preserve">range </w:t>
+      </w:r>
+      <w:r>
+        <w:t>also appl</w:t>
+      </w:r>
+      <w:r>
+        <w:t>ies</w:t>
+      </w:r>
+      <w:r>
+        <w:t xml:space="preserve"> to the turret size.</w:t>
+      </w:r>
+    </w:p>
+    <w:p>
+      <w:pPr>
+        <w:pStyle w:val="Notes"/>
+        <w:jc w:val="center"/>
+      </w:pPr>
+      <w:r>
+        <w:rPr>
+          <w:noProof/>
+        </w:rPr>
+        <w:drawing>
+          <wp:inline distT="0" distB="0" distL="0" distR="0" wp14:anchorId="74501081" wp14:editId="3222042B">
+            <wp:extent cx="2937933" cy="1392555"/>
+            <wp:effectExtent l="0" t="0" r="0" b="0"/>
+            <wp:docPr id="4" name="Picture 4"/>
+            <wp:cNvGraphicFramePr>
+              <a:graphicFrameLocks xmlns:a="http://schemas.openxmlformats.org/drawingml/2006/main" noChangeAspect="1"/>
+            </wp:cNvGraphicFramePr>
+            <a:graphic xmlns:a="http://schemas.openxmlformats.org/drawingml/2006/main">
+              <a:graphicData uri="http://schemas.openxmlformats.org/drawingml/2006/picture">
+                <pic:pic xmlns:pic="http://schemas.openxmlformats.org/drawingml/2006/picture">
+                  <pic:nvPicPr>
+                    <pic:cNvPr id="0" name="Picture 1"/>
+                    <pic:cNvPicPr>
+                      <a:picLocks noChangeAspect="1" noChangeArrowheads="1"/>
+                    </pic:cNvPicPr>
+                  </pic:nvPicPr>
+                  <pic:blipFill rotWithShape="1">
+                    <a:blip r:embed="rId12">
+                      <a:extLst>
+                        <a:ext uri="{28A0092B-C50C-407E-A947-70E740481C1C}">
+                          <a14:useLocalDpi xmlns:a14="http://schemas.microsoft.com/office/drawing/2010/main" val="0"/>
+                        </a:ext>
+                      </a:extLst>
+                    </a:blip>
+                    <a:srcRect t="54246" r="48741"/>
+                    <a:stretch/>
+                  </pic:blipFill>
+                  <pic:spPr bwMode="auto">
+                    <a:xfrm>
+                      <a:off x="0" y="0"/>
+                      <a:ext cx="2937933" cy="1392555"/>
+                    </a:xfrm>
+                    <a:prstGeom prst="rect">
+                      <a:avLst/>
+                    </a:prstGeom>
+                    <a:noFill/>
+                    <a:ln>
+                      <a:noFill/>
+                    </a:ln>
+                    <a:extLst>
+                      <a:ext uri="{53640926-AAD7-44D8-BBD7-CCE9431645EC}">
+                        <a14:shadowObscured xmlns:a14="http://schemas.microsoft.com/office/drawing/2010/main"/>
+                      </a:ext>
+                    </a:extLst>
+                  </pic:spPr>
+                </pic:pic>
+              </a:graphicData>
+            </a:graphic>
+          </wp:inline>
+        </w:drawing>
+      </w:r>
+    </w:p>
+    <w:p>
+      <w:pPr>
+        <w:pStyle w:val="Notes"/>
+      </w:pPr>
+      <w:r>
+        <w:t>The Panther speed wa</w:t>
+      </w:r>
+      <w:r>
+        <w:t xml:space="preserve">s 45km/h </w:t>
+      </w:r>
+      <w:r>
+        <w:t xml:space="preserve">or 45,000m/h or </w:t>
+      </w:r>
+      <w:r>
+        <w:t>(45,000/</w:t>
+      </w:r>
+      <w:r>
+        <w:t>3</w:t>
+      </w:r>
+      <w:r>
+        <w:t>6</w:t>
+      </w:r>
+      <w:r>
+        <w:t>0</w:t>
+      </w:r>
+      <w:r>
+        <w:t>0)</w:t>
+      </w:r>
+      <w:r>
+        <w:t xml:space="preserve"> </w:t>
+      </w:r>
+      <w:r>
+        <w:t xml:space="preserve">m/sec </w:t>
+      </w:r>
+      <w:r>
+        <w:t xml:space="preserve">which is 12.5m/sec. </w:t>
+      </w:r>
+      <w:r>
+        <w:t xml:space="preserve">Assuming 25fps, </w:t>
+      </w:r>
+      <w:r>
+        <w:t xml:space="preserve">it gives us </w:t>
+      </w:r>
+      <w:r>
+        <w:t>0.5 m/F</w:t>
+      </w:r>
+      <w:r>
+        <w:t xml:space="preserve">rame, or 1 </w:t>
+      </w:r>
+      <w:r>
+        <w:t>P</w:t>
+      </w:r>
+      <w:r>
+        <w:t>ixel/F</w:t>
+      </w:r>
+      <w:r>
+        <w:t>.</w:t>
+      </w:r>
+      <w:r>
+        <w:t xml:space="preserve"> In summary, conversion from km/h to </w:t>
+      </w:r>
+      <w:r>
+        <w:t>P/F is:</w:t>
+      </w:r>
+    </w:p>
+    <w:p>
+      <w:pPr>
+        <w:pStyle w:val="Notes"/>
+      </w:pPr>
+      <m:oMathPara>
+        <m:oMath>
+          <m:r>
+            <w:rPr>
+              <w:rFonts w:ascii="Cambria Math" w:hAnsi="Cambria Math"/>
+            </w:rPr>
+            <m:t>h=60*60*25=90,000</m:t>
+          </m:r>
+          <m:r>
+            <w:rPr>
+              <w:rFonts w:ascii="Cambria Math" w:hAnsi="Cambria Math"/>
+            </w:rPr>
+            <m:t xml:space="preserve"> F</m:t>
+          </m:r>
+          <m:r>
+            <w:rPr>
+              <w:rFonts w:ascii="Cambria Math" w:hAnsi="Cambria Math"/>
+            </w:rPr>
+            <m:t xml:space="preserve">     </m:t>
+          </m:r>
+        </m:oMath>
+      </m:oMathPara>
+    </w:p>
+    <w:p>
+      <w:pPr>
+        <w:pStyle w:val="Notes"/>
+      </w:pPr>
+      <m:oMathPara>
+        <m:oMath>
+          <m:r>
+            <w:rPr>
+              <w:rFonts w:ascii="Cambria Math" w:hAnsi="Cambria Math"/>
+            </w:rPr>
+            <m:t>1</m:t>
+          </m:r>
+          <m:f>
+            <m:fPr>
+              <m:ctrlPr>
+                <w:rPr>
+                  <w:rFonts w:ascii="Cambria Math" w:hAnsi="Cambria Math"/>
+                </w:rPr>
+              </m:ctrlPr>
+            </m:fPr>
+            <m:num>
+              <m:r>
+                <w:rPr>
+                  <w:rFonts w:ascii="Cambria Math" w:hAnsi="Cambria Math"/>
+                </w:rPr>
+                <m:t>km</m:t>
+              </m:r>
+            </m:num>
+            <m:den>
+              <m:r>
+                <w:rPr>
+                  <w:rFonts w:ascii="Cambria Math" w:hAnsi="Cambria Math"/>
+                </w:rPr>
+                <m:t>h</m:t>
+              </m:r>
+            </m:den>
+          </m:f>
+          <m:r>
+            <w:rPr>
+              <w:rFonts w:ascii="Cambria Math" w:hAnsi="Cambria Math"/>
+            </w:rPr>
+            <m:t>=</m:t>
+          </m:r>
+          <m:r>
+            <w:rPr>
+              <w:rFonts w:ascii="Cambria Math" w:hAnsi="Cambria Math"/>
+            </w:rPr>
+            <m:t>1</m:t>
+          </m:r>
+          <m:r>
+            <w:rPr>
+              <w:rFonts w:ascii="Cambria Math" w:hAnsi="Cambria Math"/>
+            </w:rPr>
+            <m:t>*1000*</m:t>
+          </m:r>
+          <m:f>
+            <m:fPr>
+              <m:ctrlPr>
+                <w:rPr>
+                  <w:rFonts w:ascii="Cambria Math" w:hAnsi="Cambria Math"/>
+                </w:rPr>
+              </m:ctrlPr>
+            </m:fPr>
+            <m:num>
+              <m:r>
+                <w:rPr>
+                  <w:rFonts w:ascii="Cambria Math" w:hAnsi="Cambria Math"/>
+                </w:rPr>
+                <m:t>1</m:t>
+              </m:r>
+            </m:num>
+            <m:den>
+              <m:r>
+                <w:rPr>
+                  <w:rFonts w:ascii="Cambria Math" w:hAnsi="Cambria Math"/>
+                </w:rPr>
+                <m:t>90,000</m:t>
+              </m:r>
+            </m:den>
+          </m:f>
+          <m:r>
+            <w:rPr>
+              <w:rFonts w:ascii="Cambria Math" w:hAnsi="Cambria Math"/>
+            </w:rPr>
+            <m:t>*</m:t>
+          </m:r>
+          <m:f>
+            <m:fPr>
+              <m:ctrlPr>
+                <w:rPr>
+                  <w:rFonts w:ascii="Cambria Math" w:hAnsi="Cambria Math"/>
+                </w:rPr>
+              </m:ctrlPr>
+            </m:fPr>
+            <m:num>
+              <m:r>
+                <w:rPr>
+                  <w:rFonts w:ascii="Cambria Math" w:hAnsi="Cambria Math"/>
+                </w:rPr>
+                <m:t>m</m:t>
+              </m:r>
+            </m:num>
+            <m:den>
+              <m:r>
+                <w:rPr>
+                  <w:rFonts w:ascii="Cambria Math" w:hAnsi="Cambria Math"/>
+                </w:rPr>
+                <m:t>F</m:t>
+              </m:r>
+            </m:den>
+          </m:f>
+          <m:r>
+            <w:rPr>
+              <w:rFonts w:ascii="Cambria Math" w:hAnsi="Cambria Math"/>
+            </w:rPr>
+            <m:t>=</m:t>
+          </m:r>
+          <m:f>
+            <m:fPr>
+              <m:ctrlPr>
+                <w:rPr>
+                  <w:rFonts w:ascii="Cambria Math" w:hAnsi="Cambria Math"/>
+                </w:rPr>
+              </m:ctrlPr>
+            </m:fPr>
+            <m:num>
+              <m:r>
+                <w:rPr>
+                  <w:rFonts w:ascii="Cambria Math" w:hAnsi="Cambria Math"/>
+                </w:rPr>
+                <m:t>1</m:t>
+              </m:r>
+            </m:num>
+            <m:den>
+              <m:r>
+                <w:rPr>
+                  <w:rFonts w:ascii="Cambria Math" w:hAnsi="Cambria Math"/>
+                </w:rPr>
+                <m:t>90</m:t>
+              </m:r>
+            </m:den>
+          </m:f>
+          <m:f>
+            <m:fPr>
+              <m:ctrlPr>
+                <w:rPr>
+                  <w:rFonts w:ascii="Cambria Math" w:hAnsi="Cambria Math"/>
+                </w:rPr>
+              </m:ctrlPr>
+            </m:fPr>
+            <m:num>
+              <m:r>
+                <w:rPr>
+                  <w:rFonts w:ascii="Cambria Math" w:hAnsi="Cambria Math"/>
+                </w:rPr>
+                <m:t>m</m:t>
+              </m:r>
+            </m:num>
+            <m:den>
+              <m:r>
+                <w:rPr>
+                  <w:rFonts w:ascii="Cambria Math" w:hAnsi="Cambria Math"/>
+                </w:rPr>
+                <m:t>F</m:t>
+              </m:r>
+            </m:den>
+          </m:f>
+        </m:oMath>
+      </m:oMathPara>
+    </w:p>
+    <w:p>
+      <w:pPr>
+        <w:pStyle w:val="Notes"/>
+      </w:pPr>
+      <w:r>
+        <w:t>Let S be the tank size</w:t>
+      </w:r>
+      <w:r>
+        <w:t xml:space="preserve"> in meters</w:t>
+      </w:r>
+      <w:r>
+        <w:t xml:space="preserve">, and </w:t>
+      </w:r>
+      <w:r>
+        <w:t>V it’s velocity</w:t>
+      </w:r>
+      <w:r>
+        <w:t xml:space="preserve"> in [</w:t>
+      </w:r>
+      <w:r>
+        <w:t>m</w:t>
+      </w:r>
+      <w:r>
+        <w:t>/F]</w:t>
+      </w:r>
+      <w:r>
+        <w:t xml:space="preserve">, it is reasonable to calculate </w:t>
+      </w:r>
+      <w:r>
+        <w:t>the tank’s velocity as:</w:t>
+      </w:r>
+    </w:p>
+    <w:p>
+      <w:pPr>
+        <w:pStyle w:val="Notes"/>
+        <w:jc w:val="center"/>
+      </w:pPr>
+      <w:r>
+        <w:t xml:space="preserve">V = </w:t>
+      </w:r>
+      <w:r>
+        <w:t>(</w:t>
+      </w:r>
+      <w:r>
+        <w:t>1 – (S/</w:t>
+      </w:r>
+      <w:r>
+        <w:t>11</w:t>
+      </w:r>
+      <w:r>
+        <w:t>)</w:t>
+      </w:r>
+      <w:r>
+        <w:t>)</w:t>
+      </w:r>
+    </w:p>
+    <w:p>
+      <w:pPr>
+        <w:pStyle w:val="Notes"/>
+      </w:pPr>
+      <w:r>
+        <w:t xml:space="preserve">Which then will give the largest tank </w:t>
+      </w:r>
+      <w:r>
+        <w:t>a velocity of</w:t>
+      </w:r>
+      <w:r>
+        <w:t xml:space="preserve"> </w:t>
+      </w:r>
+      <w:r>
+        <w:t>m</w:t>
+      </w:r>
+      <w:r>
+        <w:t>/F</w:t>
+      </w:r>
+      <w:r>
+        <w:t xml:space="preserve"> (</w:t>
+      </w:r>
+      <w:r>
+        <w:t xml:space="preserve"> </w:t>
+      </w:r>
+      <w:r>
+        <w:t xml:space="preserve"> km/h)</w:t>
+      </w:r>
+      <w:r>
+        <w:t xml:space="preserve"> </w:t>
+      </w:r>
+      <w:r>
+        <w:t xml:space="preserve">and the smallest </w:t>
+      </w:r>
+      <w:r>
+        <w:t xml:space="preserve"> </w:t>
+      </w:r>
+      <w:r>
+        <w:t>m/</w:t>
+      </w:r>
+      <w:r>
+        <w:t>F</w:t>
+      </w:r>
+      <w:r>
+        <w:t xml:space="preserve"> (</w:t>
+      </w:r>
+      <w:r>
+        <w:t xml:space="preserve"> </w:t>
+      </w:r>
+      <w:r>
+        <w:t xml:space="preserve"> km/h</w:t>
+      </w:r>
+      <w:r>
+        <w:t>)</w:t>
+      </w:r>
+      <w:r>
+        <w:t>.</w:t>
+      </w:r>
+    </w:p>
+    <w:p>
+      <w:pPr>
+        <w:pStyle w:val="Notes"/>
+      </w:pPr>
+    </w:p>
+    <w:p>
+      <w:pPr>
+        <w:pStyle w:val="Notes"/>
+      </w:pPr>
+    </w:p>
+    <w:p>
+      <w:pPr>
+        <w:pStyle w:val="Notes"/>
+      </w:pPr>
+      <w:r>
+        <w:t>Notable issues: rendering the tank</w:t>
+      </w:r>
+      <w:r>
+        <w:t xml:space="preserve"> in different position.</w:t>
+      </w:r>
+    </w:p>
     <w:sectPr>
       <w:pgSz w:w="11906" w:h="16838"/>
       <w:pgMar w:top="1440" w:right="1440" w:bottom="1440" w:left="1440" w:header="708" w:footer="708" w:gutter="0"/>
@@ -2786,6 +3213,16 @@
       <w:lang w:val="en-US"/>
     </w:rPr>
   </w:style>
+  <w:style w:type="character" w:styleId="PlaceholderText">
+    <w:name w:val="Placeholder Text"/>
+    <w:basedOn w:val="DefaultParagraphFont"/>
+    <w:uiPriority w:val="99"/>
+    <w:semiHidden/>
+    <w:rsid w:val="00DE5754"/>
+    <w:rPr>
+      <w:color w:val="808080"/>
+    </w:rPr>
+  </w:style>
 </w:styles>
 </file>
 

</xml_diff>

<commit_message>
tanks moving. work on rot turret and shooting
</commit_message>
<xml_diff>
--- a/Project Documentation.docx
+++ b/Project Documentation.docx
@@ -34,13 +34,31 @@
           <w:szCs w:val="44"/>
         </w:rPr>
       </w:pPr>
+      <w:proofErr w:type="spellStart"/>
       <w:r>
         <w:rPr>
           <w:sz w:val="44"/>
           <w:szCs w:val="44"/>
         </w:rPr>
-        <w:t>Itay Lavi-Okabi</w:t>
-      </w:r>
+        <w:t>Itay</w:t>
+      </w:r>
+      <w:proofErr w:type="spellEnd"/>
+      <w:r>
+        <w:rPr>
+          <w:sz w:val="44"/>
+          <w:szCs w:val="44"/>
+        </w:rPr>
+        <w:t xml:space="preserve"> </w:t>
+      </w:r>
+      <w:proofErr w:type="spellStart"/>
+      <w:r>
+        <w:rPr>
+          <w:sz w:val="44"/>
+          <w:szCs w:val="44"/>
+        </w:rPr>
+        <w:t>Lavi-Okabi</w:t>
+      </w:r>
+      <w:proofErr w:type="spellEnd"/>
     </w:p>
     <w:p/>
     <w:p>
@@ -147,7 +165,15 @@
         <w:t>implementation of the GUI</w:t>
       </w:r>
       <w:r>
-        <w:t xml:space="preserve">, as long as </w:t>
+        <w:t xml:space="preserve">, </w:t>
+      </w:r>
+      <w:proofErr w:type="gramStart"/>
+      <w:r>
+        <w:t>as long as</w:t>
+      </w:r>
+      <w:proofErr w:type="gramEnd"/>
+      <w:r>
+        <w:t xml:space="preserve"> </w:t>
       </w:r>
       <w:r>
         <w:t xml:space="preserve">it </w:t>
@@ -502,8 +528,13 @@
         <w:t xml:space="preserve">We start with a basic GUI </w:t>
       </w:r>
       <w:r>
-        <w:t>made with React.js that allows to place, move</w:t>
-      </w:r>
+        <w:t xml:space="preserve">made with React.js that allows to place, </w:t>
+      </w:r>
+      <w:proofErr w:type="gramStart"/>
+      <w:r>
+        <w:t>move</w:t>
+      </w:r>
+      <w:proofErr w:type="gramEnd"/>
       <w:r>
         <w:t xml:space="preserve"> and rotate Tank objects. </w:t>
       </w:r>
@@ -538,7 +569,15 @@
         <w:t xml:space="preserve">edge of technology Machine Learning. To start off easy, </w:t>
       </w:r>
       <w:r>
-        <w:t xml:space="preserve">we will actually begin the ML journey with </w:t>
+        <w:t xml:space="preserve">we will </w:t>
+      </w:r>
+      <w:proofErr w:type="gramStart"/>
+      <w:r>
+        <w:t>actually begin</w:t>
+      </w:r>
+      <w:proofErr w:type="gramEnd"/>
+      <w:r>
+        <w:t xml:space="preserve"> the ML journey with </w:t>
       </w:r>
       <w:r>
         <w:t xml:space="preserve">the </w:t>
@@ -898,7 +937,15 @@
       </w:r>
       <w:commentRangeStart w:id="0"/>
       <w:r>
-        <w:t>express, cors, spawn</w:t>
+        <w:t xml:space="preserve">express, </w:t>
+      </w:r>
+      <w:proofErr w:type="spellStart"/>
+      <w:r>
+        <w:t>cors</w:t>
+      </w:r>
+      <w:proofErr w:type="spellEnd"/>
+      <w:r>
+        <w:t>, spawn</w:t>
       </w:r>
       <w:commentRangeEnd w:id="0"/>
       <w:r>
@@ -931,7 +978,23 @@
         <w:t>localhost</w:t>
       </w:r>
       <w:r>
-        <w:t>\api” instead of “\api”).</w:t>
+        <w:t>\</w:t>
+      </w:r>
+      <w:proofErr w:type="spellStart"/>
+      <w:r>
+        <w:t>api</w:t>
+      </w:r>
+      <w:proofErr w:type="spellEnd"/>
+      <w:r>
+        <w:t>” instead of “\</w:t>
+      </w:r>
+      <w:proofErr w:type="spellStart"/>
+      <w:r>
+        <w:t>api</w:t>
+      </w:r>
+      <w:proofErr w:type="spellEnd"/>
+      <w:r>
+        <w:t>”).</w:t>
       </w:r>
     </w:p>
     <w:p>
@@ -979,7 +1042,15 @@
         <w:t>ing</w:t>
       </w:r>
       <w:r>
-        <w:t xml:space="preserve"> trim() on the lines read from file).</w:t>
+        <w:t xml:space="preserve"> </w:t>
+      </w:r>
+      <w:proofErr w:type="gramStart"/>
+      <w:r>
+        <w:t>trim(</w:t>
+      </w:r>
+      <w:proofErr w:type="gramEnd"/>
+      <w:r>
+        <w:t>) on the lines read from file).</w:t>
       </w:r>
     </w:p>
     <w:p>
@@ -1003,7 +1074,15 @@
         <w:t xml:space="preserve"> I already started here </w:t>
       </w:r>
       <w:r>
-        <w:t xml:space="preserve">to create the python class “BattleGenerator” to </w:t>
+        <w:t>to create the python class “</w:t>
+      </w:r>
+      <w:proofErr w:type="spellStart"/>
+      <w:r>
+        <w:t>BattleGenerator</w:t>
+      </w:r>
+      <w:proofErr w:type="spellEnd"/>
+      <w:r>
+        <w:t xml:space="preserve">” to </w:t>
       </w:r>
       <w:r>
         <w:lastRenderedPageBreak/>
@@ -1028,7 +1107,15 @@
         <w:t xml:space="preserve">modules – API (to contain all actions regarding </w:t>
       </w:r>
       <w:r>
-        <w:t xml:space="preserve">the communication and API requests) and python_manager (to contain all methods </w:t>
+        <w:t xml:space="preserve">the communication and API requests) and </w:t>
+      </w:r>
+      <w:proofErr w:type="spellStart"/>
+      <w:r>
+        <w:t>python_manager</w:t>
+      </w:r>
+      <w:proofErr w:type="spellEnd"/>
+      <w:r>
+        <w:t xml:space="preserve"> (to contain all methods </w:t>
       </w:r>
       <w:r>
         <w:t>for handling python scripts).</w:t>
@@ -1255,19 +1342,7 @@
             <w:rPr>
               <w:rFonts w:ascii="Cambria Math" w:hAnsi="Cambria Math"/>
             </w:rPr>
-            <m:t>h=60*60*25=90,000</m:t>
-          </m:r>
-          <m:r>
-            <w:rPr>
-              <w:rFonts w:ascii="Cambria Math" w:hAnsi="Cambria Math"/>
-            </w:rPr>
-            <m:t xml:space="preserve"> F</m:t>
-          </m:r>
-          <m:r>
-            <w:rPr>
-              <w:rFonts w:ascii="Cambria Math" w:hAnsi="Cambria Math"/>
-            </w:rPr>
-            <m:t xml:space="preserve">     </m:t>
+            <m:t xml:space="preserve">h=60*60*25=90,000 F     </m:t>
           </m:r>
         </m:oMath>
       </m:oMathPara>
@@ -1313,19 +1388,7 @@
             <w:rPr>
               <w:rFonts w:ascii="Cambria Math" w:hAnsi="Cambria Math"/>
             </w:rPr>
-            <m:t>=</m:t>
-          </m:r>
-          <m:r>
-            <w:rPr>
-              <w:rFonts w:ascii="Cambria Math" w:hAnsi="Cambria Math"/>
-            </w:rPr>
-            <m:t>1</m:t>
-          </m:r>
-          <m:r>
-            <w:rPr>
-              <w:rFonts w:ascii="Cambria Math" w:hAnsi="Cambria Math"/>
-            </w:rPr>
-            <m:t>*1000*</m:t>
+            <m:t>=1*1000*</m:t>
           </m:r>
           <m:f>
             <m:fPr>
@@ -1447,7 +1510,15 @@
         <w:pStyle w:val="Notes"/>
       </w:pPr>
       <w:r>
-        <w:t>Let S be the tank size</w:t>
+        <w:t xml:space="preserve">Let </w:t>
+      </w:r>
+      <w:proofErr w:type="spellStart"/>
+      <w:r>
+        <w:t>S</w:t>
+      </w:r>
+      <w:proofErr w:type="spellEnd"/>
+      <w:r>
+        <w:t xml:space="preserve"> be the tank size</w:t>
       </w:r>
       <w:r>
         <w:t xml:space="preserve"> in meters</w:t>
@@ -1503,52 +1574,159 @@
         <w:pStyle w:val="Notes"/>
       </w:pPr>
       <w:r>
-        <w:t xml:space="preserve">Which then will give the largest tank </w:t>
-      </w:r>
-      <w:r>
-        <w:t>a velocity of</w:t>
+        <w:t xml:space="preserve">This turned out to be too slow, </w:t>
+      </w:r>
+      <w:r>
+        <w:t xml:space="preserve">and after some </w:t>
+      </w:r>
+      <w:r>
+        <w:t xml:space="preserve">tests I found that multiplying the result by 7 gives the right </w:t>
+      </w:r>
+      <w:r>
+        <w:t>velocity.</w:t>
+      </w:r>
+    </w:p>
+    <w:p>
+      <w:pPr>
+        <w:pStyle w:val="Notes"/>
+      </w:pPr>
+      <w:r>
+        <w:t>Notable issues: rendering the tank</w:t>
+      </w:r>
+      <w:r>
+        <w:t xml:space="preserve"> in different position.</w:t>
+      </w:r>
+      <w:r>
+        <w:t xml:space="preserve"> It </w:t>
+      </w:r>
+      <w:r>
+        <w:t xml:space="preserve">was pretty tiresome to work with conventional React.js methods, so instead I </w:t>
+      </w:r>
+      <w:r>
+        <w:t xml:space="preserve">created a Tank class (not a class component) that simply holds the tank details and allows </w:t>
+      </w:r>
+      <w:r>
+        <w:t>managing the tank and also allows</w:t>
+      </w:r>
+      <w:r>
+        <w:t xml:space="preserve"> rendering </w:t>
+      </w:r>
+      <w:r>
+        <w:t xml:space="preserve">it </w:t>
+      </w:r>
+      <w:r>
+        <w:t xml:space="preserve">by calling </w:t>
+      </w:r>
+      <w:proofErr w:type="gramStart"/>
+      <w:r>
+        <w:t>render(</w:t>
+      </w:r>
+      <w:proofErr w:type="gramEnd"/>
+      <w:r>
+        <w:t>).</w:t>
+      </w:r>
+    </w:p>
+    <w:p>
+      <w:pPr>
+        <w:pStyle w:val="Numbered"/>
+      </w:pPr>
+      <w:r>
+        <w:t>Get basic control on the tank visualization: forward, backward and rotation.</w:t>
+      </w:r>
+    </w:p>
+    <w:p>
+      <w:pPr>
+        <w:pStyle w:val="Notes"/>
+      </w:pPr>
+      <w:r>
+        <w:t xml:space="preserve">Note: for now, I have a game file that commands three different </w:t>
+      </w:r>
+      <w:r>
+        <w:t>tanks (sizes: 5, 7, 9)</w:t>
+      </w:r>
+      <w:r>
+        <w:t xml:space="preserve"> to move forwards for 20 frames</w:t>
+      </w:r>
+      <w:r>
+        <w:t xml:space="preserve">, rotate for 20 frames, and go backwards for 20 frames. This sums up to about </w:t>
+      </w:r>
+      <w:r>
+        <w:t xml:space="preserve">3 seconds of game. Yet, the game file is </w:t>
+      </w:r>
+      <w:r>
+        <w:t xml:space="preserve">15KB, which looks too much to me. </w:t>
+      </w:r>
+      <w:r>
+        <w:t>Currently, the file consists of JSON strings</w:t>
+      </w:r>
+      <w:r>
+        <w:t xml:space="preserve"> (meaning the key</w:t>
+      </w:r>
+      <w:r>
+        <w:t xml:space="preserve">s for each </w:t>
+      </w:r>
+      <w:r>
+        <w:t>JSON</w:t>
+      </w:r>
+      <w:r>
+        <w:t xml:space="preserve"> is also present in the game file)</w:t>
+      </w:r>
+      <w:r>
+        <w:t xml:space="preserve"> for each tank initialization or movement. This allows easy parsing of the </w:t>
+      </w:r>
+      <w:r>
+        <w:t xml:space="preserve">file but looks like it takes more than </w:t>
+      </w:r>
+      <w:r>
+        <w:t>50% of the file</w:t>
+      </w:r>
+      <w:r>
+        <w:t xml:space="preserve"> (especially after I </w:t>
+      </w:r>
+      <w:r>
+        <w:t>reduced the numbers to 3 digits after decimal point)</w:t>
+      </w:r>
+      <w:r>
+        <w:t>.</w:t>
+      </w:r>
+    </w:p>
+    <w:p>
+      <w:pPr>
+        <w:pStyle w:val="Numbered"/>
+        <w:numPr>
+          <w:ilvl w:val="1"/>
+          <w:numId w:val="4"/>
+        </w:numPr>
+      </w:pPr>
+      <w:r>
+        <w:t xml:space="preserve">Reparse the file after changing the </w:t>
+      </w:r>
+      <w:r>
+        <w:t>JSON</w:t>
+      </w:r>
+      <w:r>
+        <w:t xml:space="preserve"> strings of the commands (the</w:t>
       </w:r>
       <w:r>
         <w:t xml:space="preserve"> </w:t>
       </w:r>
       <w:r>
-        <w:t>m</w:t>
-      </w:r>
-      <w:r>
-        <w:t>/F</w:t>
-      </w:r>
-      <w:r>
-        <w:t xml:space="preserve"> (</w:t>
+        <w:t>JSON</w:t>
       </w:r>
       <w:r>
         <w:t xml:space="preserve"> </w:t>
       </w:r>
       <w:r>
-        <w:t xml:space="preserve"> km/h)</w:t>
-      </w:r>
-      <w:r>
-        <w:t xml:space="preserve"> </w:t>
-      </w:r>
-      <w:r>
-        <w:t xml:space="preserve">and the smallest </w:t>
-      </w:r>
-      <w:r>
-        <w:t xml:space="preserve"> </w:t>
-      </w:r>
-      <w:r>
-        <w:t>m/</w:t>
-      </w:r>
-      <w:r>
-        <w:t>F</w:t>
-      </w:r>
-      <w:r>
-        <w:t xml:space="preserve"> (</w:t>
-      </w:r>
-      <w:r>
-        <w:t xml:space="preserve"> </w:t>
-      </w:r>
-      <w:r>
-        <w:t xml:space="preserve"> km/h</w:t>
+        <w:t>strings of the tanks</w:t>
+      </w:r>
+      <w:r>
+        <w:t xml:space="preserve"> initialization </w:t>
+      </w:r>
+      <w:r>
+        <w:t xml:space="preserve">are </w:t>
+      </w:r>
+      <w:r>
+        <w:t>negligible</w:t>
       </w:r>
       <w:r>
         <w:t>)</w:t>
@@ -1561,21 +1739,31 @@
       <w:pPr>
         <w:pStyle w:val="Notes"/>
       </w:pPr>
-    </w:p>
-    <w:p>
-      <w:pPr>
-        <w:pStyle w:val="Notes"/>
-      </w:pPr>
-    </w:p>
-    <w:p>
-      <w:pPr>
-        <w:pStyle w:val="Notes"/>
-      </w:pPr>
-      <w:r>
-        <w:t>Notable issues: rendering the tank</w:t>
-      </w:r>
-      <w:r>
-        <w:t xml:space="preserve"> in different position.</w:t>
+      <w:r>
+        <w:t>File size dropped to 6KB</w:t>
+      </w:r>
+      <w:r>
+        <w:t>.</w:t>
+      </w:r>
+    </w:p>
+    <w:p>
+      <w:pPr>
+        <w:pStyle w:val="Numbered"/>
+      </w:pPr>
+      <w:r>
+        <w:t>Control turret: rotating and shooting</w:t>
+      </w:r>
+    </w:p>
+    <w:p>
+      <w:pPr>
+        <w:pStyle w:val="Numbered"/>
+        <w:numPr>
+          <w:ilvl w:val="1"/>
+          <w:numId w:val="4"/>
+        </w:numPr>
+      </w:pPr>
+      <w:r>
+        <w:t>Create a bullet sprite</w:t>
       </w:r>
     </w:p>
     <w:sectPr>
@@ -1644,7 +1832,7 @@
         <w:ind w:left="720" w:hanging="360"/>
       </w:pPr>
     </w:lvl>
-    <w:lvl w:ilvl="1" w:tplc="20000019" w:tentative="1">
+    <w:lvl w:ilvl="1" w:tplc="20000019">
       <w:start w:val="1"/>
       <w:numFmt w:val="lowerLetter"/>
       <w:lvlText w:val="%2."/>

</xml_diff>

<commit_message>
turret turning works. working on bullets and collision
</commit_message>
<xml_diff>
--- a/Project Documentation.docx
+++ b/Project Documentation.docx
@@ -34,31 +34,13 @@
           <w:szCs w:val="44"/>
         </w:rPr>
       </w:pPr>
-      <w:proofErr w:type="spellStart"/>
       <w:r>
         <w:rPr>
           <w:sz w:val="44"/>
           <w:szCs w:val="44"/>
         </w:rPr>
-        <w:t>Itay</w:t>
-      </w:r>
-      <w:proofErr w:type="spellEnd"/>
-      <w:r>
-        <w:rPr>
-          <w:sz w:val="44"/>
-          <w:szCs w:val="44"/>
-        </w:rPr>
-        <w:t xml:space="preserve"> </w:t>
-      </w:r>
-      <w:proofErr w:type="spellStart"/>
-      <w:r>
-        <w:rPr>
-          <w:sz w:val="44"/>
-          <w:szCs w:val="44"/>
-        </w:rPr>
-        <w:t>Lavi-Okabi</w:t>
-      </w:r>
-      <w:proofErr w:type="spellEnd"/>
+        <w:t>Itay Lavi-Okabi</w:t>
+      </w:r>
     </w:p>
     <w:p/>
     <w:p>
@@ -165,15 +147,7 @@
         <w:t>implementation of the GUI</w:t>
       </w:r>
       <w:r>
-        <w:t xml:space="preserve">, </w:t>
-      </w:r>
-      <w:proofErr w:type="gramStart"/>
-      <w:r>
-        <w:t>as long as</w:t>
-      </w:r>
-      <w:proofErr w:type="gramEnd"/>
-      <w:r>
-        <w:t xml:space="preserve"> </w:t>
+        <w:t xml:space="preserve">, as long as </w:t>
       </w:r>
       <w:r>
         <w:t xml:space="preserve">it </w:t>
@@ -520,21 +494,72 @@
         <w:pStyle w:val="Heading2"/>
       </w:pPr>
       <w:r>
+        <w:lastRenderedPageBreak/>
         <w:t>Plan</w:t>
       </w:r>
     </w:p>
     <w:p>
+      <w:pPr>
+        <w:rPr>
+          <w:rtl/>
+        </w:rPr>
+      </w:pPr>
+      <w:r>
+        <w:rPr>
+          <w:noProof/>
+          <w:rtl/>
+          <w:lang w:val="he-IL"/>
+        </w:rPr>
+        <w:drawing>
+          <wp:inline distT="0" distB="0" distL="0" distR="0" wp14:anchorId="5DD00C6E" wp14:editId="43B5436E">
+            <wp:extent cx="5731510" cy="3105150"/>
+            <wp:effectExtent l="0" t="0" r="2540" b="0"/>
+            <wp:docPr id="7" name="Picture 7" descr="Diagram&#10;&#10;Description automatically generated"/>
+            <wp:cNvGraphicFramePr>
+              <a:graphicFrameLocks xmlns:a="http://schemas.openxmlformats.org/drawingml/2006/main" noChangeAspect="1"/>
+            </wp:cNvGraphicFramePr>
+            <a:graphic xmlns:a="http://schemas.openxmlformats.org/drawingml/2006/main">
+              <a:graphicData uri="http://schemas.openxmlformats.org/drawingml/2006/picture">
+                <pic:pic xmlns:pic="http://schemas.openxmlformats.org/drawingml/2006/picture">
+                  <pic:nvPicPr>
+                    <pic:cNvPr id="7" name="Picture 7" descr="Diagram&#10;&#10;Description automatically generated"/>
+                    <pic:cNvPicPr/>
+                  </pic:nvPicPr>
+                  <pic:blipFill>
+                    <a:blip r:embed="rId5" cstate="print">
+                      <a:extLst>
+                        <a:ext uri="{28A0092B-C50C-407E-A947-70E740481C1C}">
+                          <a14:useLocalDpi xmlns:a14="http://schemas.microsoft.com/office/drawing/2010/main" val="0"/>
+                        </a:ext>
+                      </a:extLst>
+                    </a:blip>
+                    <a:stretch>
+                      <a:fillRect/>
+                    </a:stretch>
+                  </pic:blipFill>
+                  <pic:spPr>
+                    <a:xfrm>
+                      <a:off x="0" y="0"/>
+                      <a:ext cx="5731510" cy="3105150"/>
+                    </a:xfrm>
+                    <a:prstGeom prst="rect">
+                      <a:avLst/>
+                    </a:prstGeom>
+                  </pic:spPr>
+                </pic:pic>
+              </a:graphicData>
+            </a:graphic>
+          </wp:inline>
+        </w:drawing>
+      </w:r>
+    </w:p>
+    <w:p>
       <w:r>
         <w:t xml:space="preserve">We start with a basic GUI </w:t>
       </w:r>
       <w:r>
-        <w:t xml:space="preserve">made with React.js that allows to place, </w:t>
-      </w:r>
-      <w:proofErr w:type="gramStart"/>
-      <w:r>
-        <w:t>move</w:t>
-      </w:r>
-      <w:proofErr w:type="gramEnd"/>
+        <w:t>made with React.js that allows to place, move</w:t>
+      </w:r>
       <w:r>
         <w:t xml:space="preserve"> and rotate Tank objects. </w:t>
       </w:r>
@@ -569,15 +594,7 @@
         <w:t xml:space="preserve">edge of technology Machine Learning. To start off easy, </w:t>
       </w:r>
       <w:r>
-        <w:t xml:space="preserve">we will </w:t>
-      </w:r>
-      <w:proofErr w:type="gramStart"/>
-      <w:r>
-        <w:t>actually begin</w:t>
-      </w:r>
-      <w:proofErr w:type="gramEnd"/>
-      <w:r>
-        <w:t xml:space="preserve"> the ML journey with </w:t>
+        <w:t xml:space="preserve">we will actually begin the ML journey with </w:t>
       </w:r>
       <w:r>
         <w:t xml:space="preserve">the </w:t>
@@ -707,7 +724,7 @@
                     <pic:cNvPicPr/>
                   </pic:nvPicPr>
                   <pic:blipFill>
-                    <a:blip r:embed="rId5"/>
+                    <a:blip r:embed="rId6"/>
                     <a:stretch>
                       <a:fillRect/>
                     </a:stretch>
@@ -747,7 +764,7 @@
                     <pic:cNvPicPr/>
                   </pic:nvPicPr>
                   <pic:blipFill>
-                    <a:blip r:embed="rId6"/>
+                    <a:blip r:embed="rId7"/>
                     <a:stretch>
                       <a:fillRect/>
                     </a:stretch>
@@ -872,7 +889,7 @@
                     <pic:cNvPicPr/>
                   </pic:nvPicPr>
                   <pic:blipFill>
-                    <a:blip r:embed="rId7"/>
+                    <a:blip r:embed="rId8"/>
                     <a:stretch>
                       <a:fillRect/>
                     </a:stretch>
@@ -937,15 +954,7 @@
       </w:r>
       <w:commentRangeStart w:id="0"/>
       <w:r>
-        <w:t xml:space="preserve">express, </w:t>
-      </w:r>
-      <w:proofErr w:type="spellStart"/>
-      <w:r>
-        <w:t>cors</w:t>
-      </w:r>
-      <w:proofErr w:type="spellEnd"/>
-      <w:r>
-        <w:t>, spawn</w:t>
+        <w:t>express, cors, spawn</w:t>
       </w:r>
       <w:commentRangeEnd w:id="0"/>
       <w:r>
@@ -978,23 +987,7 @@
         <w:t>localhost</w:t>
       </w:r>
       <w:r>
-        <w:t>\</w:t>
-      </w:r>
-      <w:proofErr w:type="spellStart"/>
-      <w:r>
-        <w:t>api</w:t>
-      </w:r>
-      <w:proofErr w:type="spellEnd"/>
-      <w:r>
-        <w:t>” instead of “\</w:t>
-      </w:r>
-      <w:proofErr w:type="spellStart"/>
-      <w:r>
-        <w:t>api</w:t>
-      </w:r>
-      <w:proofErr w:type="spellEnd"/>
-      <w:r>
-        <w:t>”).</w:t>
+        <w:t>\api” instead of “\api”).</w:t>
       </w:r>
     </w:p>
     <w:p>
@@ -1042,15 +1035,7 @@
         <w:t>ing</w:t>
       </w:r>
       <w:r>
-        <w:t xml:space="preserve"> </w:t>
-      </w:r>
-      <w:proofErr w:type="gramStart"/>
-      <w:r>
-        <w:t>trim(</w:t>
-      </w:r>
-      <w:proofErr w:type="gramEnd"/>
-      <w:r>
-        <w:t>) on the lines read from file).</w:t>
+        <w:t xml:space="preserve"> trim() on the lines read from file).</w:t>
       </w:r>
     </w:p>
     <w:p>
@@ -1074,15 +1059,7 @@
         <w:t xml:space="preserve"> I already started here </w:t>
       </w:r>
       <w:r>
-        <w:t>to create the python class “</w:t>
-      </w:r>
-      <w:proofErr w:type="spellStart"/>
-      <w:r>
-        <w:t>BattleGenerator</w:t>
-      </w:r>
-      <w:proofErr w:type="spellEnd"/>
-      <w:r>
-        <w:t xml:space="preserve">” to </w:t>
+        <w:t xml:space="preserve">to create the python class “BattleGenerator” to </w:t>
       </w:r>
       <w:r>
         <w:lastRenderedPageBreak/>
@@ -1107,15 +1084,7 @@
         <w:t xml:space="preserve">modules – API (to contain all actions regarding </w:t>
       </w:r>
       <w:r>
-        <w:t xml:space="preserve">the communication and API requests) and </w:t>
-      </w:r>
-      <w:proofErr w:type="spellStart"/>
-      <w:r>
-        <w:t>python_manager</w:t>
-      </w:r>
-      <w:proofErr w:type="spellEnd"/>
-      <w:r>
-        <w:t xml:space="preserve"> (to contain all methods </w:t>
+        <w:t xml:space="preserve">the communication and API requests) and python_manager (to contain all methods </w:t>
       </w:r>
       <w:r>
         <w:t>for handling python scripts).</w:t>
@@ -1232,7 +1201,7 @@
                     </pic:cNvPicPr>
                   </pic:nvPicPr>
                   <pic:blipFill rotWithShape="1">
-                    <a:blip r:embed="rId12">
+                    <a:blip r:embed="rId13">
                       <a:extLst>
                         <a:ext uri="{28A0092B-C50C-407E-A947-70E740481C1C}">
                           <a14:useLocalDpi xmlns:a14="http://schemas.microsoft.com/office/drawing/2010/main" val="0"/>
@@ -1510,15 +1479,7 @@
         <w:pStyle w:val="Notes"/>
       </w:pPr>
       <w:r>
-        <w:t xml:space="preserve">Let </w:t>
-      </w:r>
-      <w:proofErr w:type="spellStart"/>
-      <w:r>
-        <w:t>S</w:t>
-      </w:r>
-      <w:proofErr w:type="spellEnd"/>
-      <w:r>
-        <w:t xml:space="preserve"> be the tank size</w:t>
+        <w:t>Let S be the tank size</w:t>
       </w:r>
       <w:r>
         <w:t xml:space="preserve"> in meters</w:t>
@@ -1617,13 +1578,8 @@
       <w:r>
         <w:t xml:space="preserve">by calling </w:t>
       </w:r>
-      <w:proofErr w:type="gramStart"/>
-      <w:r>
-        <w:t>render(</w:t>
-      </w:r>
-      <w:proofErr w:type="gramEnd"/>
-      <w:r>
-        <w:t>).</w:t>
+      <w:r>
+        <w:t>render().</w:t>
       </w:r>
     </w:p>
     <w:p>
@@ -1711,28 +1667,131 @@
         <w:t xml:space="preserve"> </w:t>
       </w:r>
       <w:r>
-        <w:t>JSON</w:t>
+        <w:t xml:space="preserve">JSON </w:t>
+      </w:r>
+      <w:r>
+        <w:t>strings of the tanks</w:t>
+      </w:r>
+      <w:r>
+        <w:t xml:space="preserve"> initialization </w:t>
+      </w:r>
+      <w:r>
+        <w:t xml:space="preserve">are </w:t>
+      </w:r>
+      <w:r>
+        <w:t>negligible</w:t>
+      </w:r>
+      <w:r>
+        <w:t>)</w:t>
+      </w:r>
+      <w:r>
+        <w:t>.</w:t>
+      </w:r>
+    </w:p>
+    <w:p>
+      <w:pPr>
+        <w:pStyle w:val="Notes"/>
+      </w:pPr>
+      <w:r>
+        <w:t>File size dropped to 6KB</w:t>
+      </w:r>
+      <w:r>
+        <w:t>.</w:t>
+      </w:r>
+    </w:p>
+    <w:p>
+      <w:pPr>
+        <w:pStyle w:val="Numbered"/>
+      </w:pPr>
+      <w:r>
+        <w:t>Control turret: rotating and shooting</w:t>
+      </w:r>
+    </w:p>
+    <w:p>
+      <w:pPr>
+        <w:pStyle w:val="Notes"/>
+      </w:pPr>
+      <w:r>
+        <w:t xml:space="preserve">Note: </w:t>
+      </w:r>
+      <w:r>
+        <w:t xml:space="preserve">How fast should turret turn each frame? Let us call this parameter </w:t>
+      </w:r>
+      <w:r>
+        <w:t>Tur_step</w:t>
+      </w:r>
+      <w:r>
+        <w:t xml:space="preserve">. </w:t>
+      </w:r>
+      <w:r>
+        <w:t xml:space="preserve">since </w:t>
+      </w:r>
+    </w:p>
+    <w:p>
+      <w:pPr>
+        <w:pStyle w:val="Notes"/>
+      </w:pPr>
+      <w:r>
+        <w:t xml:space="preserve">Tur_step = </w:t>
+      </w:r>
+      <w:r>
+        <w:t>(</w:t>
+      </w:r>
+      <w:r>
+        <w:t>1 – turret_size/</w:t>
+      </w:r>
+      <w:r>
+        <w:t>14)</w:t>
+      </w:r>
+    </w:p>
+    <w:p>
+      <w:pPr>
+        <w:pStyle w:val="Notes"/>
+      </w:pPr>
+      <w:r>
+        <w:t xml:space="preserve">gives </w:t>
+      </w:r>
+      <w:r>
+        <w:t>a slow turret rotation, and after some tests, I multiplied the result by 7.</w:t>
+      </w:r>
+      <w:r>
+        <w:t xml:space="preserve"> But it gave a small difference between the fastest and the slowest turret. So I decided to give more advan</w:t>
+      </w:r>
+      <w:r>
+        <w:t xml:space="preserve">tage to the smaller turrets by changing the formula </w:t>
+      </w:r>
+      <w:r>
+        <w:t>to:</w:t>
+      </w:r>
+    </w:p>
+    <w:p>
+      <w:pPr>
+        <w:pStyle w:val="Notes"/>
+        <w:rPr>
+          <w:vertAlign w:val="superscript"/>
+        </w:rPr>
+      </w:pPr>
+      <w:r>
+        <w:lastRenderedPageBreak/>
+        <w:t>Tur_step</w:t>
+      </w:r>
+      <w:r>
+        <w:t xml:space="preserve"> = </w:t>
+      </w:r>
+      <w:r>
+        <w:t xml:space="preserve">15 * </w:t>
+      </w:r>
+      <w:r>
+        <w:t>(1 – turret_size/14)</w:t>
       </w:r>
       <w:r>
         <w:t xml:space="preserve"> </w:t>
       </w:r>
       <w:r>
-        <w:t>strings of the tanks</w:t>
-      </w:r>
-      <w:r>
-        <w:t xml:space="preserve"> initialization </w:t>
-      </w:r>
-      <w:r>
-        <w:t xml:space="preserve">are </w:t>
-      </w:r>
-      <w:r>
-        <w:t>negligible</w:t>
-      </w:r>
-      <w:r>
-        <w:t>)</w:t>
-      </w:r>
-      <w:r>
-        <w:t>.</w:t>
+        <w:rPr>
+          <w:vertAlign w:val="superscript"/>
+        </w:rPr>
+        <w:t>2</w:t>
       </w:r>
     </w:p>
     <w:p>
@@ -1740,18 +1799,7 @@
         <w:pStyle w:val="Notes"/>
       </w:pPr>
       <w:r>
-        <w:t>File size dropped to 6KB</w:t>
-      </w:r>
-      <w:r>
-        <w:t>.</w:t>
-      </w:r>
-    </w:p>
-    <w:p>
-      <w:pPr>
-        <w:pStyle w:val="Numbered"/>
-      </w:pPr>
-      <w:r>
-        <w:t>Control turret: rotating and shooting</w:t>
+        <w:t>This gave both good difference between the turrets, and reasonable speed for the fastest turret.</w:t>
       </w:r>
     </w:p>
     <w:p>
@@ -1763,7 +1811,73 @@
         </w:numPr>
       </w:pPr>
       <w:r>
-        <w:t>Create a bullet sprite</w:t>
+        <w:t>Create Environment class</w:t>
+      </w:r>
+    </w:p>
+    <w:p>
+      <w:pPr>
+        <w:pStyle w:val="Numbered"/>
+        <w:numPr>
+          <w:ilvl w:val="2"/>
+          <w:numId w:val="4"/>
+        </w:numPr>
+      </w:pPr>
+      <w:r>
+        <w:t>Add position limits.</w:t>
+      </w:r>
+    </w:p>
+    <w:p>
+      <w:pPr>
+        <w:pStyle w:val="Notes"/>
+      </w:pPr>
+      <w:r>
+        <w:t xml:space="preserve">Note about </w:t>
+      </w:r>
+      <w:r>
+        <w:rPr>
+          <w:b/>
+          <w:bCs/>
+        </w:rPr>
+        <w:t>Collision</w:t>
+      </w:r>
+      <w:r>
+        <w:t xml:space="preserve">: </w:t>
+      </w:r>
+      <w:r>
+        <w:t xml:space="preserve">Checking for each sprite if it has collision with each sprite </w:t>
+      </w:r>
+      <w:r>
+        <w:t xml:space="preserve">sounds like a slow approach. I thought about having a </w:t>
+      </w:r>
+      <w:r>
+        <w:t>2D array for the board, and mark each ”cell” who’s occupying it.</w:t>
+      </w:r>
+    </w:p>
+    <w:p>
+      <w:pPr>
+        <w:pStyle w:val="Numbered"/>
+        <w:numPr>
+          <w:ilvl w:val="1"/>
+          <w:numId w:val="4"/>
+        </w:numPr>
+      </w:pPr>
+      <w:r>
+        <w:t xml:space="preserve">Create a bullet </w:t>
+      </w:r>
+      <w:r>
+        <w:t>class</w:t>
+      </w:r>
+    </w:p>
+    <w:p>
+      <w:pPr>
+        <w:pStyle w:val="Numbered"/>
+        <w:numPr>
+          <w:ilvl w:val="1"/>
+          <w:numId w:val="4"/>
+        </w:numPr>
+      </w:pPr>
+      <w:r>
+        <w:t>Shoot bullet</w:t>
       </w:r>
     </w:p>
     <w:sectPr>
@@ -1841,7 +1955,7 @@
         <w:ind w:left="1440" w:hanging="360"/>
       </w:pPr>
     </w:lvl>
-    <w:lvl w:ilvl="2" w:tplc="2000001B" w:tentative="1">
+    <w:lvl w:ilvl="2" w:tplc="2000001B">
       <w:start w:val="1"/>
       <w:numFmt w:val="lowerRoman"/>
       <w:lvlText w:val="%3."/>

</xml_diff>